<commit_message>
Update lại danh sách usecase
</commit_message>
<xml_diff>
--- a/3. Requirement/SubmitTeamWork/8 - Deadline 241213/Khang/Priority-3112.docx
+++ b/3. Requirement/SubmitTeamWork/8 - Deadline 241213/Khang/Priority-3112.docx
@@ -1,6 +1,6 @@
 
 <file path=word/document.xml><?xml version="1.0" encoding="utf-8"?>
-<w:document xmlns:wpc="http://schemas.microsoft.com/office/word/2010/wordprocessingCanvas" xmlns:mc="http://schemas.openxmlformats.org/markup-compatibility/2006" xmlns:o="urn:schemas-microsoft-com:office:office" xmlns:r="http://schemas.openxmlformats.org/officeDocument/2006/relationships" xmlns:m="http://schemas.openxmlformats.org/officeDocument/2006/math" xmlns:v="urn:schemas-microsoft-com:vml" xmlns:wp14="http://schemas.microsoft.com/office/word/2010/wordprocessingDrawing" xmlns:wp="http://schemas.openxmlformats.org/drawingml/2006/wordprocessingDrawing" xmlns:w10="urn:schemas-microsoft-com:office:word" xmlns:w="http://schemas.openxmlformats.org/wordprocessingml/2006/main" xmlns:w14="http://schemas.microsoft.com/office/word/2010/wordml" xmlns:wpg="http://schemas.microsoft.com/office/word/2010/wordprocessingGroup" xmlns:wpi="http://schemas.microsoft.com/office/word/2010/wordprocessingInk" xmlns:wne="http://schemas.microsoft.com/office/word/2006/wordml" xmlns:wps="http://schemas.microsoft.com/office/word/2010/wordprocessingShape" mc:Ignorable="w14 wp14">
+<w:document xmlns:wpc="http://schemas.microsoft.com/office/word/2010/wordprocessingCanvas" xmlns:mc="http://schemas.openxmlformats.org/markup-compatibility/2006" xmlns:o="urn:schemas-microsoft-com:office:office" xmlns:r="http://schemas.openxmlformats.org/officeDocument/2006/relationships" xmlns:m="http://schemas.openxmlformats.org/officeDocument/2006/math" xmlns:v="urn:schemas-microsoft-com:vml" xmlns:wp14="http://schemas.microsoft.com/office/word/2010/wordprocessingDrawing" xmlns:wp="http://schemas.openxmlformats.org/drawingml/2006/wordprocessingDrawing" xmlns:w10="urn:schemas-microsoft-com:office:word" xmlns:w="http://schemas.openxmlformats.org/wordprocessingml/2006/main" xmlns:w14="http://schemas.microsoft.com/office/word/2010/wordml" xmlns:w15="http://schemas.microsoft.com/office/word/2012/wordml" xmlns:wpg="http://schemas.microsoft.com/office/word/2010/wordprocessingGroup" xmlns:wpi="http://schemas.microsoft.com/office/word/2010/wordprocessingInk" xmlns:wne="http://schemas.microsoft.com/office/word/2006/wordml" xmlns:wps="http://schemas.microsoft.com/office/word/2010/wordprocessingShape" mc:Ignorable="w14 w15 wp14">
   <w:body>
     <w:p>
       <w:pPr>
@@ -824,21 +824,19 @@
         <w:tc>
           <w:tcPr>
             <w:tcW w:w="1421" w:type="dxa"/>
-            <w:shd w:val="clear" w:color="auto" w:fill="D9D9D9" w:themeFill="background1" w:themeFillShade="D9"/>
-          </w:tcPr>
-          <w:p>
-            <w:pPr>
-              <w:rPr>
-                <w:rFonts w:cs="Times New Roman"/>
-                <w:color w:val="FF0000"/>
-                <w:sz w:val="24"/>
-                <w:szCs w:val="24"/>
-              </w:rPr>
-            </w:pPr>
-            <w:r>
-              <w:rPr>
-                <w:rFonts w:cs="Times New Roman"/>
-                <w:color w:val="FF0000"/>
+            <w:shd w:val="clear" w:color="auto" w:fill="auto"/>
+          </w:tcPr>
+          <w:p>
+            <w:pPr>
+              <w:rPr>
+                <w:rFonts w:cs="Times New Roman"/>
+                <w:sz w:val="24"/>
+                <w:szCs w:val="24"/>
+              </w:rPr>
+            </w:pPr>
+            <w:r>
+              <w:rPr>
+                <w:rFonts w:cs="Times New Roman"/>
                 <w:sz w:val="24"/>
                 <w:szCs w:val="24"/>
               </w:rPr>
@@ -849,67 +847,42 @@
         <w:tc>
           <w:tcPr>
             <w:tcW w:w="2377" w:type="dxa"/>
-            <w:shd w:val="clear" w:color="auto" w:fill="D9D9D9" w:themeFill="background1" w:themeFillShade="D9"/>
-          </w:tcPr>
-          <w:p>
-            <w:pPr>
-              <w:ind w:right="-198"/>
-              <w:rPr>
-                <w:rFonts w:cs="Times New Roman"/>
-                <w:color w:val="FF0000"/>
-                <w:sz w:val="24"/>
-                <w:szCs w:val="24"/>
-                <w:lang w:val="en-US"/>
-              </w:rPr>
-            </w:pPr>
-            <w:r>
-              <w:rPr>
-                <w:rFonts w:cs="Times New Roman"/>
-                <w:color w:val="FF0000"/>
-                <w:sz w:val="24"/>
-                <w:szCs w:val="24"/>
-              </w:rPr>
-              <w:t>Tìm kiếm bản tin</w:t>
-            </w:r>
-            <w:r>
-              <w:rPr>
-                <w:rFonts w:cs="Times New Roman"/>
-                <w:color w:val="FF0000"/>
-                <w:sz w:val="24"/>
-                <w:szCs w:val="24"/>
-                <w:lang w:val="en-US"/>
-              </w:rPr>
-              <w:t xml:space="preserve"> &lt;</w:t>
-            </w:r>
-            <w:proofErr w:type="spellStart"/>
-            <w:r>
-              <w:rPr>
-                <w:rFonts w:cs="Times New Roman"/>
-                <w:b/>
-                <w:color w:val="FF0000"/>
-                <w:sz w:val="24"/>
-                <w:szCs w:val="24"/>
-                <w:lang w:val="en-US"/>
-              </w:rPr>
-              <w:t>bỏ</w:t>
-            </w:r>
-            <w:proofErr w:type="spellEnd"/>
-            <w:r>
-              <w:rPr>
-                <w:rFonts w:cs="Times New Roman"/>
-                <w:color w:val="FF0000"/>
-                <w:sz w:val="24"/>
-                <w:szCs w:val="24"/>
-                <w:lang w:val="en-US"/>
-              </w:rPr>
-              <w:t>&gt;</w:t>
+            <w:shd w:val="clear" w:color="auto" w:fill="auto"/>
+          </w:tcPr>
+          <w:p>
+            <w:pPr>
+              <w:rPr>
+                <w:rFonts w:cs="Times New Roman"/>
+                <w:color w:val="000000"/>
+                <w:sz w:val="24"/>
+                <w:szCs w:val="24"/>
+              </w:rPr>
+            </w:pPr>
+            <w:r>
+              <w:rPr>
+                <w:rFonts w:cs="Times New Roman"/>
+                <w:color w:val="000000"/>
+                <w:sz w:val="24"/>
+                <w:szCs w:val="24"/>
+              </w:rPr>
+              <w:t xml:space="preserve">Tìm kiếm bản tin liên </w:t>
+            </w:r>
+            <w:r>
+              <w:rPr>
+                <w:rFonts w:cs="Times New Roman"/>
+                <w:color w:val="000000"/>
+                <w:sz w:val="24"/>
+                <w:szCs w:val="24"/>
+              </w:rPr>
+              <w:lastRenderedPageBreak/>
+              <w:t>quan</w:t>
             </w:r>
           </w:p>
         </w:tc>
         <w:tc>
           <w:tcPr>
             <w:tcW w:w="1497" w:type="dxa"/>
-            <w:shd w:val="clear" w:color="auto" w:fill="D9D9D9" w:themeFill="background1" w:themeFillShade="D9"/>
+            <w:shd w:val="clear" w:color="auto" w:fill="auto"/>
           </w:tcPr>
           <w:p>
             <w:pPr>
@@ -925,7 +898,7 @@
         <w:tc>
           <w:tcPr>
             <w:tcW w:w="1428" w:type="dxa"/>
-            <w:shd w:val="clear" w:color="auto" w:fill="D9D9D9" w:themeFill="background1" w:themeFillShade="D9"/>
+            <w:shd w:val="clear" w:color="auto" w:fill="auto"/>
           </w:tcPr>
           <w:p>
             <w:pPr>
@@ -945,7 +918,6 @@
         <w:tc>
           <w:tcPr>
             <w:tcW w:w="1404" w:type="dxa"/>
-            <w:shd w:val="clear" w:color="auto" w:fill="D9D9D9" w:themeFill="background1" w:themeFillShade="D9"/>
           </w:tcPr>
           <w:p>
             <w:pPr>
@@ -958,7 +930,6 @@
         <w:tc>
           <w:tcPr>
             <w:tcW w:w="1449" w:type="dxa"/>
-            <w:shd w:val="clear" w:color="auto" w:fill="D9D9D9" w:themeFill="background1" w:themeFillShade="D9"/>
           </w:tcPr>
           <w:p/>
         </w:tc>
@@ -973,246 +944,20 @@
             <w:pPr>
               <w:rPr>
                 <w:rFonts w:cs="Times New Roman"/>
-                <w:sz w:val="24"/>
-                <w:szCs w:val="24"/>
-              </w:rPr>
-            </w:pPr>
-            <w:r>
-              <w:rPr>
-                <w:rFonts w:cs="Times New Roman"/>
+                <w:color w:val="000000"/>
+                <w:sz w:val="24"/>
+                <w:szCs w:val="24"/>
+              </w:rPr>
+            </w:pPr>
+            <w:r>
+              <w:rPr>
+                <w:rFonts w:cs="Times New Roman"/>
+                <w:color w:val="000000"/>
                 <w:sz w:val="24"/>
                 <w:szCs w:val="24"/>
               </w:rPr>
               <w:lastRenderedPageBreak/>
               <w:t>UC01.04</w:t>
-            </w:r>
-          </w:p>
-        </w:tc>
-        <w:tc>
-          <w:tcPr>
-            <w:tcW w:w="2377" w:type="dxa"/>
-            <w:shd w:val="clear" w:color="auto" w:fill="auto"/>
-          </w:tcPr>
-          <w:p>
-            <w:pPr>
-              <w:rPr>
-                <w:rFonts w:cs="Times New Roman"/>
-                <w:color w:val="000000"/>
-                <w:sz w:val="24"/>
-                <w:szCs w:val="24"/>
-              </w:rPr>
-            </w:pPr>
-            <w:r>
-              <w:rPr>
-                <w:rFonts w:cs="Times New Roman"/>
-                <w:color w:val="000000"/>
-                <w:sz w:val="24"/>
-                <w:szCs w:val="24"/>
-              </w:rPr>
-              <w:t>Tìm kiếm bản tin liên quan</w:t>
-            </w:r>
-          </w:p>
-        </w:tc>
-        <w:tc>
-          <w:tcPr>
-            <w:tcW w:w="1497" w:type="dxa"/>
-            <w:shd w:val="clear" w:color="auto" w:fill="auto"/>
-          </w:tcPr>
-          <w:p>
-            <w:pPr>
-              <w:rPr>
-                <w:rFonts w:cs="Times New Roman"/>
-                <w:b/>
-                <w:sz w:val="24"/>
-                <w:szCs w:val="24"/>
-              </w:rPr>
-            </w:pPr>
-          </w:p>
-        </w:tc>
-        <w:tc>
-          <w:tcPr>
-            <w:tcW w:w="1428" w:type="dxa"/>
-            <w:shd w:val="clear" w:color="auto" w:fill="auto"/>
-          </w:tcPr>
-          <w:p>
-            <w:pPr>
-              <w:jc w:val="center"/>
-              <w:rPr>
-                <w:b/>
-              </w:rPr>
-            </w:pPr>
-            <w:r>
-              <w:rPr>
-                <w:b/>
-              </w:rPr>
-              <w:t>Challenging</w:t>
-            </w:r>
-          </w:p>
-        </w:tc>
-        <w:tc>
-          <w:tcPr>
-            <w:tcW w:w="1404" w:type="dxa"/>
-          </w:tcPr>
-          <w:p>
-            <w:pPr>
-              <w:rPr>
-                <w:b/>
-              </w:rPr>
-            </w:pPr>
-          </w:p>
-        </w:tc>
-        <w:tc>
-          <w:tcPr>
-            <w:tcW w:w="1449" w:type="dxa"/>
-          </w:tcPr>
-          <w:p/>
-        </w:tc>
-      </w:tr>
-      <w:tr>
-        <w:tc>
-          <w:tcPr>
-            <w:tcW w:w="1421" w:type="dxa"/>
-            <w:shd w:val="clear" w:color="auto" w:fill="D9D9D9" w:themeFill="background1" w:themeFillShade="D9"/>
-          </w:tcPr>
-          <w:p>
-            <w:pPr>
-              <w:rPr>
-                <w:rFonts w:cs="Times New Roman"/>
-                <w:sz w:val="24"/>
-                <w:szCs w:val="24"/>
-              </w:rPr>
-            </w:pPr>
-            <w:r>
-              <w:rPr>
-                <w:rFonts w:cs="Times New Roman"/>
-                <w:sz w:val="24"/>
-                <w:szCs w:val="24"/>
-              </w:rPr>
-              <w:t>UC01.05</w:t>
-            </w:r>
-          </w:p>
-        </w:tc>
-        <w:tc>
-          <w:tcPr>
-            <w:tcW w:w="2377" w:type="dxa"/>
-            <w:shd w:val="clear" w:color="auto" w:fill="D9D9D9" w:themeFill="background1" w:themeFillShade="D9"/>
-          </w:tcPr>
-          <w:p>
-            <w:pPr>
-              <w:rPr>
-                <w:rFonts w:cs="Times New Roman"/>
-                <w:color w:val="000000"/>
-                <w:sz w:val="24"/>
-                <w:szCs w:val="24"/>
-              </w:rPr>
-            </w:pPr>
-            <w:r>
-              <w:rPr>
-                <w:rFonts w:cs="Times New Roman"/>
-                <w:color w:val="000000"/>
-                <w:sz w:val="24"/>
-                <w:szCs w:val="24"/>
-              </w:rPr>
-              <w:t>Xem nội dung bản tin</w:t>
-            </w:r>
-          </w:p>
-        </w:tc>
-        <w:tc>
-          <w:tcPr>
-            <w:tcW w:w="1497" w:type="dxa"/>
-            <w:shd w:val="clear" w:color="auto" w:fill="D9D9D9" w:themeFill="background1" w:themeFillShade="D9"/>
-          </w:tcPr>
-          <w:p>
-            <w:pPr>
-              <w:rPr>
-                <w:rFonts w:cs="Times New Roman"/>
-                <w:b/>
-                <w:sz w:val="24"/>
-                <w:szCs w:val="24"/>
-              </w:rPr>
-            </w:pPr>
-          </w:p>
-        </w:tc>
-        <w:tc>
-          <w:tcPr>
-            <w:tcW w:w="1428" w:type="dxa"/>
-            <w:shd w:val="clear" w:color="auto" w:fill="D9D9D9" w:themeFill="background1" w:themeFillShade="D9"/>
-          </w:tcPr>
-          <w:p>
-            <w:pPr>
-              <w:spacing w:after="0" w:line="240" w:lineRule="auto"/>
-              <w:jc w:val="center"/>
-              <w:rPr>
-                <w:b/>
-              </w:rPr>
-            </w:pPr>
-            <w:r>
-              <w:rPr>
-                <w:b/>
-              </w:rPr>
-              <w:t>E</w:t>
-            </w:r>
-            <w:r>
-              <w:rPr>
-                <w:b/>
-              </w:rPr>
-              <w:t>asy</w:t>
-            </w:r>
-          </w:p>
-        </w:tc>
-        <w:tc>
-          <w:tcPr>
-            <w:tcW w:w="1404" w:type="dxa"/>
-            <w:shd w:val="clear" w:color="auto" w:fill="D9D9D9" w:themeFill="background1" w:themeFillShade="D9"/>
-          </w:tcPr>
-          <w:p>
-            <w:pPr>
-              <w:pStyle w:val="ListParagraph"/>
-              <w:spacing w:after="0" w:line="240" w:lineRule="auto"/>
-              <w:ind w:left="108"/>
-              <w:rPr>
-                <w:b/>
-              </w:rPr>
-            </w:pPr>
-          </w:p>
-        </w:tc>
-        <w:tc>
-          <w:tcPr>
-            <w:tcW w:w="1449" w:type="dxa"/>
-            <w:shd w:val="clear" w:color="auto" w:fill="D9D9D9" w:themeFill="background1" w:themeFillShade="D9"/>
-          </w:tcPr>
-          <w:p>
-            <w:pPr>
-              <w:pStyle w:val="ListParagraph"/>
-              <w:spacing w:after="0" w:line="240" w:lineRule="auto"/>
-              <w:ind w:left="108"/>
-            </w:pPr>
-          </w:p>
-        </w:tc>
-      </w:tr>
-      <w:tr>
-        <w:tc>
-          <w:tcPr>
-            <w:tcW w:w="1421" w:type="dxa"/>
-            <w:shd w:val="clear" w:color="auto" w:fill="auto"/>
-          </w:tcPr>
-          <w:p>
-            <w:pPr>
-              <w:rPr>
-                <w:rFonts w:cs="Times New Roman"/>
-                <w:color w:val="000000"/>
-                <w:sz w:val="24"/>
-                <w:szCs w:val="24"/>
-              </w:rPr>
-            </w:pPr>
-            <w:r>
-              <w:rPr>
-                <w:rFonts w:cs="Times New Roman"/>
-                <w:color w:val="000000"/>
-                <w:sz w:val="24"/>
-                <w:szCs w:val="24"/>
-              </w:rPr>
-              <w:t>UC01.06</w:t>
             </w:r>
           </w:p>
         </w:tc>
@@ -1321,7 +1066,7 @@
                 <w:sz w:val="24"/>
                 <w:szCs w:val="24"/>
               </w:rPr>
-              <w:t>UC01.07</w:t>
+              <w:t>UC01.05</w:t>
             </w:r>
           </w:p>
         </w:tc>
@@ -1428,7 +1173,7 @@
                 <w:sz w:val="24"/>
                 <w:szCs w:val="24"/>
               </w:rPr>
-              <w:t>UC01.08</w:t>
+              <w:t>UC01.06</w:t>
             </w:r>
           </w:p>
         </w:tc>
@@ -1534,7 +1279,7 @@
                 <w:sz w:val="24"/>
                 <w:szCs w:val="24"/>
               </w:rPr>
-              <w:t>UC01.09</w:t>
+              <w:t>UC01.07</w:t>
             </w:r>
           </w:p>
         </w:tc>
@@ -1641,7 +1386,16 @@
                 <w:sz w:val="24"/>
                 <w:szCs w:val="24"/>
               </w:rPr>
-              <w:t>UC01.10.01</w:t>
+              <w:t>UC01.8</w:t>
+            </w:r>
+            <w:r>
+              <w:rPr>
+                <w:rFonts w:cs="Times New Roman"/>
+                <w:color w:val="000000"/>
+                <w:sz w:val="24"/>
+                <w:szCs w:val="24"/>
+              </w:rPr>
+              <w:t>.01</w:t>
             </w:r>
           </w:p>
         </w:tc>
@@ -1747,7 +1501,26 @@
                 <w:sz w:val="24"/>
                 <w:szCs w:val="24"/>
               </w:rPr>
-              <w:t>UC01.10.02</w:t>
+              <w:t>UC01.</w:t>
+            </w:r>
+            <w:r>
+              <w:rPr>
+                <w:rFonts w:cs="Times New Roman"/>
+                <w:color w:val="000000"/>
+                <w:sz w:val="24"/>
+                <w:szCs w:val="24"/>
+                <w:lang w:val="en-US"/>
+              </w:rPr>
+              <w:t>9</w:t>
+            </w:r>
+            <w:r>
+              <w:rPr>
+                <w:rFonts w:cs="Times New Roman"/>
+                <w:color w:val="000000"/>
+                <w:sz w:val="24"/>
+                <w:szCs w:val="24"/>
+              </w:rPr>
+              <w:t>.02</w:t>
             </w:r>
           </w:p>
         </w:tc>
@@ -1855,7 +1628,26 @@
                 <w:sz w:val="24"/>
                 <w:szCs w:val="24"/>
               </w:rPr>
-              <w:t>UC01.11.01</w:t>
+              <w:t>UC01.1</w:t>
+            </w:r>
+            <w:r>
+              <w:rPr>
+                <w:rFonts w:cs="Times New Roman"/>
+                <w:color w:val="000000"/>
+                <w:sz w:val="24"/>
+                <w:szCs w:val="24"/>
+                <w:lang w:val="en-US"/>
+              </w:rPr>
+              <w:t>0</w:t>
+            </w:r>
+            <w:r>
+              <w:rPr>
+                <w:rFonts w:cs="Times New Roman"/>
+                <w:color w:val="000000"/>
+                <w:sz w:val="24"/>
+                <w:szCs w:val="24"/>
+              </w:rPr>
+              <w:t>.01</w:t>
             </w:r>
           </w:p>
         </w:tc>
@@ -1961,7 +1753,16 @@
                 <w:sz w:val="24"/>
                 <w:szCs w:val="24"/>
               </w:rPr>
-              <w:t>UC01.11.02</w:t>
+              <w:t>UC01.10</w:t>
+            </w:r>
+            <w:r>
+              <w:rPr>
+                <w:rFonts w:cs="Times New Roman"/>
+                <w:color w:val="000000"/>
+                <w:sz w:val="24"/>
+                <w:szCs w:val="24"/>
+              </w:rPr>
+              <w:t>.02</w:t>
             </w:r>
           </w:p>
         </w:tc>
@@ -2067,7 +1868,7 @@
                 <w:sz w:val="24"/>
                 <w:szCs w:val="24"/>
               </w:rPr>
-              <w:t>UC01.12</w:t>
+              <w:t>UC01.11</w:t>
             </w:r>
           </w:p>
         </w:tc>
@@ -2161,32 +1962,32 @@
         <w:tc>
           <w:tcPr>
             <w:tcW w:w="1421" w:type="dxa"/>
-            <w:shd w:val="clear" w:color="auto" w:fill="D9D9D9" w:themeFill="background1" w:themeFillShade="D9"/>
-          </w:tcPr>
-          <w:p>
-            <w:pPr>
-              <w:rPr>
-                <w:rFonts w:cs="Times New Roman"/>
-                <w:bCs/>
-                <w:sz w:val="24"/>
-                <w:szCs w:val="24"/>
-              </w:rPr>
-            </w:pPr>
-            <w:r>
-              <w:rPr>
-                <w:rFonts w:cs="Times New Roman"/>
-                <w:bCs/>
-                <w:sz w:val="24"/>
-                <w:szCs w:val="24"/>
-              </w:rPr>
-              <w:t>UC01.13</w:t>
+            <w:shd w:val="clear" w:color="auto" w:fill="auto"/>
+          </w:tcPr>
+          <w:p>
+            <w:pPr>
+              <w:rPr>
+                <w:rFonts w:cs="Times New Roman"/>
+                <w:color w:val="000000"/>
+                <w:sz w:val="24"/>
+                <w:szCs w:val="24"/>
+              </w:rPr>
+            </w:pPr>
+            <w:r>
+              <w:rPr>
+                <w:rFonts w:cs="Times New Roman"/>
+                <w:color w:val="000000"/>
+                <w:sz w:val="24"/>
+                <w:szCs w:val="24"/>
+              </w:rPr>
+              <w:t>UC01.12</w:t>
             </w:r>
           </w:p>
         </w:tc>
         <w:tc>
           <w:tcPr>
             <w:tcW w:w="2377" w:type="dxa"/>
-            <w:shd w:val="clear" w:color="auto" w:fill="D9D9D9" w:themeFill="background1" w:themeFillShade="D9"/>
+            <w:shd w:val="clear" w:color="auto" w:fill="auto"/>
           </w:tcPr>
           <w:p>
             <w:pPr>
@@ -2204,14 +2005,14 @@
                 <w:sz w:val="24"/>
                 <w:szCs w:val="24"/>
               </w:rPr>
-              <w:t>Ý kiến</w:t>
+              <w:t>Ủy quyền</w:t>
             </w:r>
           </w:p>
         </w:tc>
         <w:tc>
           <w:tcPr>
             <w:tcW w:w="1497" w:type="dxa"/>
-            <w:shd w:val="clear" w:color="auto" w:fill="D9D9D9" w:themeFill="background1" w:themeFillShade="D9"/>
+            <w:shd w:val="clear" w:color="auto" w:fill="auto"/>
           </w:tcPr>
           <w:p>
             <w:pPr>
@@ -2227,7 +2028,7 @@
         <w:tc>
           <w:tcPr>
             <w:tcW w:w="1428" w:type="dxa"/>
-            <w:shd w:val="clear" w:color="auto" w:fill="D9D9D9" w:themeFill="background1" w:themeFillShade="D9"/>
+            <w:shd w:val="clear" w:color="auto" w:fill="auto"/>
           </w:tcPr>
           <w:p>
             <w:pPr>
@@ -2240,14 +2041,13 @@
               <w:rPr>
                 <w:b/>
               </w:rPr>
-              <w:t>Challenging</w:t>
+              <w:t>Hard</w:t>
             </w:r>
           </w:p>
         </w:tc>
         <w:tc>
           <w:tcPr>
             <w:tcW w:w="1404" w:type="dxa"/>
-            <w:shd w:val="clear" w:color="auto" w:fill="D9D9D9" w:themeFill="background1" w:themeFillShade="D9"/>
           </w:tcPr>
           <w:p>
             <w:pPr>
@@ -2260,7 +2060,6 @@
         <w:tc>
           <w:tcPr>
             <w:tcW w:w="1449" w:type="dxa"/>
-            <w:shd w:val="clear" w:color="auto" w:fill="D9D9D9" w:themeFill="background1" w:themeFillShade="D9"/>
           </w:tcPr>
           <w:p/>
         </w:tc>
@@ -2269,7 +2068,7 @@
         <w:tc>
           <w:tcPr>
             <w:tcW w:w="1421" w:type="dxa"/>
-            <w:shd w:val="clear" w:color="auto" w:fill="auto"/>
+            <w:shd w:val="clear" w:color="auto" w:fill="D9D9D9" w:themeFill="background1" w:themeFillShade="D9"/>
           </w:tcPr>
           <w:p>
             <w:pPr>
@@ -2283,43 +2082,43 @@
             <w:r>
               <w:rPr>
                 <w:rFonts w:cs="Times New Roman"/>
+                <w:bCs/>
+                <w:sz w:val="24"/>
+                <w:szCs w:val="24"/>
+              </w:rPr>
+              <w:t>UC01.13</w:t>
+            </w:r>
+          </w:p>
+        </w:tc>
+        <w:tc>
+          <w:tcPr>
+            <w:tcW w:w="2377" w:type="dxa"/>
+            <w:shd w:val="clear" w:color="auto" w:fill="D9D9D9" w:themeFill="background1" w:themeFillShade="D9"/>
+          </w:tcPr>
+          <w:p>
+            <w:pPr>
+              <w:rPr>
+                <w:rFonts w:cs="Times New Roman"/>
                 <w:color w:val="000000"/>
                 <w:sz w:val="24"/>
                 <w:szCs w:val="24"/>
               </w:rPr>
-              <w:t>UC01.14</w:t>
-            </w:r>
-          </w:p>
-        </w:tc>
-        <w:tc>
-          <w:tcPr>
-            <w:tcW w:w="2377" w:type="dxa"/>
-            <w:shd w:val="clear" w:color="auto" w:fill="auto"/>
-          </w:tcPr>
-          <w:p>
-            <w:pPr>
+            </w:pPr>
+            <w:r>
               <w:rPr>
                 <w:rFonts w:cs="Times New Roman"/>
                 <w:color w:val="000000"/>
                 <w:sz w:val="24"/>
                 <w:szCs w:val="24"/>
               </w:rPr>
-            </w:pPr>
-            <w:r>
-              <w:rPr>
-                <w:rFonts w:cs="Times New Roman"/>
-                <w:color w:val="000000"/>
-                <w:sz w:val="24"/>
-                <w:szCs w:val="24"/>
-              </w:rPr>
-              <w:t>Ủy quyền</w:t>
+              <w:t>Hủy ủy quyền</w:t>
             </w:r>
           </w:p>
         </w:tc>
         <w:tc>
           <w:tcPr>
             <w:tcW w:w="1497" w:type="dxa"/>
-            <w:shd w:val="clear" w:color="auto" w:fill="auto"/>
+            <w:shd w:val="clear" w:color="auto" w:fill="D9D9D9" w:themeFill="background1" w:themeFillShade="D9"/>
           </w:tcPr>
           <w:p>
             <w:pPr>
@@ -2335,7 +2134,7 @@
         <w:tc>
           <w:tcPr>
             <w:tcW w:w="1428" w:type="dxa"/>
-            <w:shd w:val="clear" w:color="auto" w:fill="auto"/>
+            <w:shd w:val="clear" w:color="auto" w:fill="D9D9D9" w:themeFill="background1" w:themeFillShade="D9"/>
           </w:tcPr>
           <w:p>
             <w:pPr>
@@ -2348,13 +2147,14 @@
               <w:rPr>
                 <w:b/>
               </w:rPr>
-              <w:t>Hard</w:t>
+              <w:t>Challenging</w:t>
             </w:r>
           </w:p>
         </w:tc>
         <w:tc>
           <w:tcPr>
             <w:tcW w:w="1404" w:type="dxa"/>
+            <w:shd w:val="clear" w:color="auto" w:fill="D9D9D9" w:themeFill="background1" w:themeFillShade="D9"/>
           </w:tcPr>
           <w:p>
             <w:pPr>
@@ -2367,6 +2167,7 @@
         <w:tc>
           <w:tcPr>
             <w:tcW w:w="1449" w:type="dxa"/>
+            <w:shd w:val="clear" w:color="auto" w:fill="D9D9D9" w:themeFill="background1" w:themeFillShade="D9"/>
           </w:tcPr>
           <w:p/>
         </w:tc>
@@ -2375,32 +2176,32 @@
         <w:tc>
           <w:tcPr>
             <w:tcW w:w="1421" w:type="dxa"/>
-            <w:shd w:val="clear" w:color="auto" w:fill="D9D9D9" w:themeFill="background1" w:themeFillShade="D9"/>
-          </w:tcPr>
-          <w:p>
-            <w:pPr>
+            <w:shd w:val="clear" w:color="auto" w:fill="auto"/>
+          </w:tcPr>
+          <w:p>
+            <w:pPr>
+              <w:rPr>
+                <w:rFonts w:cs="Times New Roman"/>
+                <w:bCs/>
+                <w:sz w:val="24"/>
+                <w:szCs w:val="24"/>
+              </w:rPr>
+            </w:pPr>
+            <w:r>
               <w:rPr>
                 <w:rFonts w:cs="Times New Roman"/>
                 <w:color w:val="000000"/>
                 <w:sz w:val="24"/>
                 <w:szCs w:val="24"/>
               </w:rPr>
-            </w:pPr>
-            <w:r>
-              <w:rPr>
-                <w:rFonts w:cs="Times New Roman"/>
-                <w:bCs/>
-                <w:sz w:val="24"/>
-                <w:szCs w:val="24"/>
-              </w:rPr>
-              <w:t>UC01.15</w:t>
+              <w:t>UC01.14</w:t>
             </w:r>
           </w:p>
         </w:tc>
         <w:tc>
           <w:tcPr>
             <w:tcW w:w="2377" w:type="dxa"/>
-            <w:shd w:val="clear" w:color="auto" w:fill="D9D9D9" w:themeFill="background1" w:themeFillShade="D9"/>
+            <w:shd w:val="clear" w:color="auto" w:fill="auto"/>
           </w:tcPr>
           <w:p>
             <w:pPr>
@@ -2418,14 +2219,14 @@
                 <w:sz w:val="24"/>
                 <w:szCs w:val="24"/>
               </w:rPr>
-              <w:t>Hủy ủy quyền</w:t>
+              <w:t>Xóa tin</w:t>
             </w:r>
           </w:p>
         </w:tc>
         <w:tc>
           <w:tcPr>
             <w:tcW w:w="1497" w:type="dxa"/>
-            <w:shd w:val="clear" w:color="auto" w:fill="D9D9D9" w:themeFill="background1" w:themeFillShade="D9"/>
+            <w:shd w:val="clear" w:color="auto" w:fill="auto"/>
           </w:tcPr>
           <w:p>
             <w:pPr>
@@ -2441,7 +2242,7 @@
         <w:tc>
           <w:tcPr>
             <w:tcW w:w="1428" w:type="dxa"/>
-            <w:shd w:val="clear" w:color="auto" w:fill="D9D9D9" w:themeFill="background1" w:themeFillShade="D9"/>
+            <w:shd w:val="clear" w:color="auto" w:fill="auto"/>
           </w:tcPr>
           <w:p>
             <w:pPr>
@@ -2454,14 +2255,13 @@
               <w:rPr>
                 <w:b/>
               </w:rPr>
-              <w:t>Challenging</w:t>
+              <w:t>Hard</w:t>
             </w:r>
           </w:p>
         </w:tc>
         <w:tc>
           <w:tcPr>
             <w:tcW w:w="1404" w:type="dxa"/>
-            <w:shd w:val="clear" w:color="auto" w:fill="D9D9D9" w:themeFill="background1" w:themeFillShade="D9"/>
           </w:tcPr>
           <w:p>
             <w:pPr>
@@ -2474,7 +2274,6 @@
         <w:tc>
           <w:tcPr>
             <w:tcW w:w="1449" w:type="dxa"/>
-            <w:shd w:val="clear" w:color="auto" w:fill="D9D9D9" w:themeFill="background1" w:themeFillShade="D9"/>
           </w:tcPr>
           <w:p/>
         </w:tc>
@@ -2483,57 +2282,57 @@
         <w:tc>
           <w:tcPr>
             <w:tcW w:w="1421" w:type="dxa"/>
-            <w:shd w:val="clear" w:color="auto" w:fill="auto"/>
-          </w:tcPr>
-          <w:p>
-            <w:pPr>
+            <w:shd w:val="clear" w:color="auto" w:fill="D9D9D9" w:themeFill="background1" w:themeFillShade="D9"/>
+          </w:tcPr>
+          <w:p>
+            <w:pPr>
+              <w:rPr>
+                <w:rFonts w:cs="Times New Roman"/>
+                <w:color w:val="000000"/>
+                <w:sz w:val="24"/>
+                <w:szCs w:val="24"/>
+              </w:rPr>
+            </w:pPr>
+            <w:r>
               <w:rPr>
                 <w:rFonts w:cs="Times New Roman"/>
                 <w:bCs/>
                 <w:sz w:val="24"/>
                 <w:szCs w:val="24"/>
               </w:rPr>
-            </w:pPr>
-            <w:r>
+              <w:t>UC01.15</w:t>
+            </w:r>
+          </w:p>
+        </w:tc>
+        <w:tc>
+          <w:tcPr>
+            <w:tcW w:w="2377" w:type="dxa"/>
+            <w:shd w:val="clear" w:color="auto" w:fill="D9D9D9" w:themeFill="background1" w:themeFillShade="D9"/>
+          </w:tcPr>
+          <w:p>
+            <w:pPr>
               <w:rPr>
                 <w:rFonts w:cs="Times New Roman"/>
                 <w:color w:val="000000"/>
                 <w:sz w:val="24"/>
                 <w:szCs w:val="24"/>
               </w:rPr>
-              <w:t>UC01.16</w:t>
-            </w:r>
-          </w:p>
-        </w:tc>
-        <w:tc>
-          <w:tcPr>
-            <w:tcW w:w="2377" w:type="dxa"/>
-            <w:shd w:val="clear" w:color="auto" w:fill="auto"/>
-          </w:tcPr>
-          <w:p>
-            <w:pPr>
+            </w:pPr>
+            <w:r>
               <w:rPr>
                 <w:rFonts w:cs="Times New Roman"/>
                 <w:color w:val="000000"/>
                 <w:sz w:val="24"/>
                 <w:szCs w:val="24"/>
               </w:rPr>
-            </w:pPr>
-            <w:r>
-              <w:rPr>
-                <w:rFonts w:cs="Times New Roman"/>
-                <w:color w:val="000000"/>
-                <w:sz w:val="24"/>
-                <w:szCs w:val="24"/>
-              </w:rPr>
-              <w:t>Xóa tin</w:t>
+              <w:t>Xóa vĩnh viễn</w:t>
             </w:r>
           </w:p>
         </w:tc>
         <w:tc>
           <w:tcPr>
             <w:tcW w:w="1497" w:type="dxa"/>
-            <w:shd w:val="clear" w:color="auto" w:fill="auto"/>
+            <w:shd w:val="clear" w:color="auto" w:fill="D9D9D9" w:themeFill="background1" w:themeFillShade="D9"/>
           </w:tcPr>
           <w:p>
             <w:pPr>
@@ -2549,7 +2348,7 @@
         <w:tc>
           <w:tcPr>
             <w:tcW w:w="1428" w:type="dxa"/>
-            <w:shd w:val="clear" w:color="auto" w:fill="auto"/>
+            <w:shd w:val="clear" w:color="auto" w:fill="D9D9D9" w:themeFill="background1" w:themeFillShade="D9"/>
           </w:tcPr>
           <w:p>
             <w:pPr>
@@ -2569,6 +2368,7 @@
         <w:tc>
           <w:tcPr>
             <w:tcW w:w="1404" w:type="dxa"/>
+            <w:shd w:val="clear" w:color="auto" w:fill="D9D9D9" w:themeFill="background1" w:themeFillShade="D9"/>
           </w:tcPr>
           <w:p>
             <w:pPr>
@@ -2581,6 +2381,7 @@
         <w:tc>
           <w:tcPr>
             <w:tcW w:w="1449" w:type="dxa"/>
+            <w:shd w:val="clear" w:color="auto" w:fill="D9D9D9" w:themeFill="background1" w:themeFillShade="D9"/>
           </w:tcPr>
           <w:p/>
         </w:tc>
@@ -2589,7 +2390,32 @@
         <w:tc>
           <w:tcPr>
             <w:tcW w:w="1421" w:type="dxa"/>
-            <w:shd w:val="clear" w:color="auto" w:fill="D9D9D9" w:themeFill="background1" w:themeFillShade="D9"/>
+            <w:shd w:val="clear" w:color="auto" w:fill="auto"/>
+          </w:tcPr>
+          <w:p>
+            <w:pPr>
+              <w:rPr>
+                <w:rFonts w:cs="Times New Roman"/>
+                <w:bCs/>
+                <w:sz w:val="24"/>
+                <w:szCs w:val="24"/>
+              </w:rPr>
+            </w:pPr>
+            <w:r>
+              <w:rPr>
+                <w:rFonts w:cs="Times New Roman"/>
+                <w:bCs/>
+                <w:sz w:val="24"/>
+                <w:szCs w:val="24"/>
+              </w:rPr>
+              <w:t>UC01.16</w:t>
+            </w:r>
+          </w:p>
+        </w:tc>
+        <w:tc>
+          <w:tcPr>
+            <w:tcW w:w="2377" w:type="dxa"/>
+            <w:shd w:val="clear" w:color="auto" w:fill="auto"/>
           </w:tcPr>
           <w:p>
             <w:pPr>
@@ -2603,43 +2429,18 @@
             <w:r>
               <w:rPr>
                 <w:rFonts w:cs="Times New Roman"/>
-                <w:bCs/>
-                <w:sz w:val="24"/>
-                <w:szCs w:val="24"/>
-              </w:rPr>
-              <w:t>UC01.17</w:t>
-            </w:r>
-          </w:p>
-        </w:tc>
-        <w:tc>
-          <w:tcPr>
-            <w:tcW w:w="2377" w:type="dxa"/>
-            <w:shd w:val="clear" w:color="auto" w:fill="D9D9D9" w:themeFill="background1" w:themeFillShade="D9"/>
-          </w:tcPr>
-          <w:p>
-            <w:pPr>
-              <w:rPr>
-                <w:rFonts w:cs="Times New Roman"/>
                 <w:color w:val="000000"/>
                 <w:sz w:val="24"/>
                 <w:szCs w:val="24"/>
               </w:rPr>
-            </w:pPr>
-            <w:r>
-              <w:rPr>
-                <w:rFonts w:cs="Times New Roman"/>
-                <w:color w:val="000000"/>
-                <w:sz w:val="24"/>
-                <w:szCs w:val="24"/>
-              </w:rPr>
-              <w:t>Xóa vĩnh viễn</w:t>
+              <w:t>Sắp xếp tin</w:t>
             </w:r>
           </w:p>
         </w:tc>
         <w:tc>
           <w:tcPr>
             <w:tcW w:w="1497" w:type="dxa"/>
-            <w:shd w:val="clear" w:color="auto" w:fill="D9D9D9" w:themeFill="background1" w:themeFillShade="D9"/>
+            <w:shd w:val="clear" w:color="auto" w:fill="auto"/>
           </w:tcPr>
           <w:p>
             <w:pPr>
@@ -2655,7 +2456,7 @@
         <w:tc>
           <w:tcPr>
             <w:tcW w:w="1428" w:type="dxa"/>
-            <w:shd w:val="clear" w:color="auto" w:fill="D9D9D9" w:themeFill="background1" w:themeFillShade="D9"/>
+            <w:shd w:val="clear" w:color="auto" w:fill="auto"/>
           </w:tcPr>
           <w:p>
             <w:pPr>
@@ -2675,7 +2476,6 @@
         <w:tc>
           <w:tcPr>
             <w:tcW w:w="1404" w:type="dxa"/>
-            <w:shd w:val="clear" w:color="auto" w:fill="D9D9D9" w:themeFill="background1" w:themeFillShade="D9"/>
           </w:tcPr>
           <w:p>
             <w:pPr>
@@ -2688,7 +2488,6 @@
         <w:tc>
           <w:tcPr>
             <w:tcW w:w="1449" w:type="dxa"/>
-            <w:shd w:val="clear" w:color="auto" w:fill="D9D9D9" w:themeFill="background1" w:themeFillShade="D9"/>
           </w:tcPr>
           <w:p/>
         </w:tc>
@@ -2697,7 +2496,7 @@
         <w:tc>
           <w:tcPr>
             <w:tcW w:w="1421" w:type="dxa"/>
-            <w:shd w:val="clear" w:color="auto" w:fill="auto"/>
+            <w:shd w:val="clear" w:color="auto" w:fill="D9D9D9" w:themeFill="background1" w:themeFillShade="D9"/>
           </w:tcPr>
           <w:p>
             <w:pPr>
@@ -2715,14 +2514,14 @@
                 <w:sz w:val="24"/>
                 <w:szCs w:val="24"/>
               </w:rPr>
-              <w:t>UC01.18</w:t>
+              <w:t>UC01.17</w:t>
             </w:r>
           </w:p>
         </w:tc>
         <w:tc>
           <w:tcPr>
             <w:tcW w:w="2377" w:type="dxa"/>
-            <w:shd w:val="clear" w:color="auto" w:fill="auto"/>
+            <w:shd w:val="clear" w:color="auto" w:fill="D9D9D9" w:themeFill="background1" w:themeFillShade="D9"/>
           </w:tcPr>
           <w:p>
             <w:pPr>
@@ -2740,14 +2539,14 @@
                 <w:sz w:val="24"/>
                 <w:szCs w:val="24"/>
               </w:rPr>
-              <w:t>Sắp xếp tin</w:t>
+              <w:t>Tạo chỉ mục</w:t>
             </w:r>
           </w:p>
         </w:tc>
         <w:tc>
           <w:tcPr>
             <w:tcW w:w="1497" w:type="dxa"/>
-            <w:shd w:val="clear" w:color="auto" w:fill="auto"/>
+            <w:shd w:val="clear" w:color="auto" w:fill="D9D9D9" w:themeFill="background1" w:themeFillShade="D9"/>
           </w:tcPr>
           <w:p>
             <w:pPr>
@@ -2763,7 +2562,7 @@
         <w:tc>
           <w:tcPr>
             <w:tcW w:w="1428" w:type="dxa"/>
-            <w:shd w:val="clear" w:color="auto" w:fill="auto"/>
+            <w:shd w:val="clear" w:color="auto" w:fill="D9D9D9" w:themeFill="background1" w:themeFillShade="D9"/>
           </w:tcPr>
           <w:p>
             <w:pPr>
@@ -2783,6 +2582,7 @@
         <w:tc>
           <w:tcPr>
             <w:tcW w:w="1404" w:type="dxa"/>
+            <w:shd w:val="clear" w:color="auto" w:fill="D9D9D9" w:themeFill="background1" w:themeFillShade="D9"/>
           </w:tcPr>
           <w:p>
             <w:pPr>
@@ -2795,6 +2595,7 @@
         <w:tc>
           <w:tcPr>
             <w:tcW w:w="1449" w:type="dxa"/>
+            <w:shd w:val="clear" w:color="auto" w:fill="D9D9D9" w:themeFill="background1" w:themeFillShade="D9"/>
           </w:tcPr>
           <w:p/>
         </w:tc>
@@ -2803,7 +2604,7 @@
         <w:tc>
           <w:tcPr>
             <w:tcW w:w="1421" w:type="dxa"/>
-            <w:shd w:val="clear" w:color="auto" w:fill="D9D9D9" w:themeFill="background1" w:themeFillShade="D9"/>
+            <w:shd w:val="clear" w:color="auto" w:fill="auto"/>
           </w:tcPr>
           <w:p>
             <w:pPr>
@@ -2821,14 +2622,14 @@
                 <w:sz w:val="24"/>
                 <w:szCs w:val="24"/>
               </w:rPr>
-              <w:t>UC01.19</w:t>
+              <w:t>UC01.18</w:t>
             </w:r>
           </w:p>
         </w:tc>
         <w:tc>
           <w:tcPr>
             <w:tcW w:w="2377" w:type="dxa"/>
-            <w:shd w:val="clear" w:color="auto" w:fill="D9D9D9" w:themeFill="background1" w:themeFillShade="D9"/>
+            <w:shd w:val="clear" w:color="auto" w:fill="auto"/>
           </w:tcPr>
           <w:p>
             <w:pPr>
@@ -2846,14 +2647,14 @@
                 <w:sz w:val="24"/>
                 <w:szCs w:val="24"/>
               </w:rPr>
-              <w:t>Tạo chỉ mục</w:t>
+              <w:t>Xem danh sách danh mục</w:t>
             </w:r>
           </w:p>
         </w:tc>
         <w:tc>
           <w:tcPr>
             <w:tcW w:w="1497" w:type="dxa"/>
-            <w:shd w:val="clear" w:color="auto" w:fill="D9D9D9" w:themeFill="background1" w:themeFillShade="D9"/>
+            <w:shd w:val="clear" w:color="auto" w:fill="auto"/>
           </w:tcPr>
           <w:p>
             <w:pPr>
@@ -2869,7 +2670,7 @@
         <w:tc>
           <w:tcPr>
             <w:tcW w:w="1428" w:type="dxa"/>
-            <w:shd w:val="clear" w:color="auto" w:fill="D9D9D9" w:themeFill="background1" w:themeFillShade="D9"/>
+            <w:shd w:val="clear" w:color="auto" w:fill="auto"/>
           </w:tcPr>
           <w:p>
             <w:pPr>
@@ -2882,14 +2683,13 @@
               <w:rPr>
                 <w:b/>
               </w:rPr>
-              <w:t>Hard</w:t>
+              <w:t>Challenging</w:t>
             </w:r>
           </w:p>
         </w:tc>
         <w:tc>
           <w:tcPr>
             <w:tcW w:w="1404" w:type="dxa"/>
-            <w:shd w:val="clear" w:color="auto" w:fill="D9D9D9" w:themeFill="background1" w:themeFillShade="D9"/>
           </w:tcPr>
           <w:p>
             <w:pPr>
@@ -2902,7 +2702,6 @@
         <w:tc>
           <w:tcPr>
             <w:tcW w:w="1449" w:type="dxa"/>
-            <w:shd w:val="clear" w:color="auto" w:fill="D9D9D9" w:themeFill="background1" w:themeFillShade="D9"/>
           </w:tcPr>
           <w:p/>
         </w:tc>
@@ -2911,7 +2710,7 @@
         <w:tc>
           <w:tcPr>
             <w:tcW w:w="1421" w:type="dxa"/>
-            <w:shd w:val="clear" w:color="auto" w:fill="auto"/>
+            <w:shd w:val="clear" w:color="auto" w:fill="D9D9D9" w:themeFill="background1" w:themeFillShade="D9"/>
           </w:tcPr>
           <w:p>
             <w:pPr>
@@ -2929,14 +2728,14 @@
                 <w:sz w:val="24"/>
                 <w:szCs w:val="24"/>
               </w:rPr>
-              <w:t>UC01.20</w:t>
+              <w:t>UC01.19</w:t>
             </w:r>
           </w:p>
         </w:tc>
         <w:tc>
           <w:tcPr>
             <w:tcW w:w="2377" w:type="dxa"/>
-            <w:shd w:val="clear" w:color="auto" w:fill="auto"/>
+            <w:shd w:val="clear" w:color="auto" w:fill="D9D9D9" w:themeFill="background1" w:themeFillShade="D9"/>
           </w:tcPr>
           <w:p>
             <w:pPr>
@@ -2954,14 +2753,14 @@
                 <w:sz w:val="24"/>
                 <w:szCs w:val="24"/>
               </w:rPr>
-              <w:t>Xem danh sách danh mục</w:t>
+              <w:t>Tạo danh mục</w:t>
             </w:r>
           </w:p>
         </w:tc>
         <w:tc>
           <w:tcPr>
             <w:tcW w:w="1497" w:type="dxa"/>
-            <w:shd w:val="clear" w:color="auto" w:fill="auto"/>
+            <w:shd w:val="clear" w:color="auto" w:fill="D9D9D9" w:themeFill="background1" w:themeFillShade="D9"/>
           </w:tcPr>
           <w:p>
             <w:pPr>
@@ -2977,7 +2776,7 @@
         <w:tc>
           <w:tcPr>
             <w:tcW w:w="1428" w:type="dxa"/>
-            <w:shd w:val="clear" w:color="auto" w:fill="auto"/>
+            <w:shd w:val="clear" w:color="auto" w:fill="D9D9D9" w:themeFill="background1" w:themeFillShade="D9"/>
           </w:tcPr>
           <w:p>
             <w:pPr>
@@ -2997,6 +2796,7 @@
         <w:tc>
           <w:tcPr>
             <w:tcW w:w="1404" w:type="dxa"/>
+            <w:shd w:val="clear" w:color="auto" w:fill="D9D9D9" w:themeFill="background1" w:themeFillShade="D9"/>
           </w:tcPr>
           <w:p>
             <w:pPr>
@@ -3009,6 +2809,7 @@
         <w:tc>
           <w:tcPr>
             <w:tcW w:w="1449" w:type="dxa"/>
+            <w:shd w:val="clear" w:color="auto" w:fill="D9D9D9" w:themeFill="background1" w:themeFillShade="D9"/>
           </w:tcPr>
           <w:p/>
         </w:tc>
@@ -3017,7 +2818,7 @@
         <w:tc>
           <w:tcPr>
             <w:tcW w:w="1421" w:type="dxa"/>
-            <w:shd w:val="clear" w:color="auto" w:fill="D9D9D9" w:themeFill="background1" w:themeFillShade="D9"/>
+            <w:shd w:val="clear" w:color="auto" w:fill="auto"/>
           </w:tcPr>
           <w:p>
             <w:pPr>
@@ -3035,14 +2836,14 @@
                 <w:sz w:val="24"/>
                 <w:szCs w:val="24"/>
               </w:rPr>
-              <w:t>UC01.21</w:t>
+              <w:t>UC01.20</w:t>
             </w:r>
           </w:p>
         </w:tc>
         <w:tc>
           <w:tcPr>
             <w:tcW w:w="2377" w:type="dxa"/>
-            <w:shd w:val="clear" w:color="auto" w:fill="D9D9D9" w:themeFill="background1" w:themeFillShade="D9"/>
+            <w:shd w:val="clear" w:color="auto" w:fill="auto"/>
           </w:tcPr>
           <w:p>
             <w:pPr>
@@ -3060,14 +2861,14 @@
                 <w:sz w:val="24"/>
                 <w:szCs w:val="24"/>
               </w:rPr>
-              <w:t>Tạo danh mục</w:t>
+              <w:t>Chỉnh sửa danh mục</w:t>
             </w:r>
           </w:p>
         </w:tc>
         <w:tc>
           <w:tcPr>
             <w:tcW w:w="1497" w:type="dxa"/>
-            <w:shd w:val="clear" w:color="auto" w:fill="D9D9D9" w:themeFill="background1" w:themeFillShade="D9"/>
+            <w:shd w:val="clear" w:color="auto" w:fill="auto"/>
           </w:tcPr>
           <w:p>
             <w:pPr>
@@ -3083,7 +2884,7 @@
         <w:tc>
           <w:tcPr>
             <w:tcW w:w="1428" w:type="dxa"/>
-            <w:shd w:val="clear" w:color="auto" w:fill="D9D9D9" w:themeFill="background1" w:themeFillShade="D9"/>
+            <w:shd w:val="clear" w:color="auto" w:fill="auto"/>
           </w:tcPr>
           <w:p>
             <w:pPr>
@@ -3103,7 +2904,6 @@
         <w:tc>
           <w:tcPr>
             <w:tcW w:w="1404" w:type="dxa"/>
-            <w:shd w:val="clear" w:color="auto" w:fill="D9D9D9" w:themeFill="background1" w:themeFillShade="D9"/>
           </w:tcPr>
           <w:p>
             <w:pPr>
@@ -3116,7 +2916,6 @@
         <w:tc>
           <w:tcPr>
             <w:tcW w:w="1449" w:type="dxa"/>
-            <w:shd w:val="clear" w:color="auto" w:fill="D9D9D9" w:themeFill="background1" w:themeFillShade="D9"/>
           </w:tcPr>
           <w:p/>
         </w:tc>
@@ -3125,7 +2924,7 @@
         <w:tc>
           <w:tcPr>
             <w:tcW w:w="1421" w:type="dxa"/>
-            <w:shd w:val="clear" w:color="auto" w:fill="auto"/>
+            <w:shd w:val="clear" w:color="auto" w:fill="D9D9D9" w:themeFill="background1" w:themeFillShade="D9"/>
           </w:tcPr>
           <w:p>
             <w:pPr>
@@ -3143,14 +2942,14 @@
                 <w:sz w:val="24"/>
                 <w:szCs w:val="24"/>
               </w:rPr>
-              <w:t>UC01.22</w:t>
+              <w:t>UC01.21</w:t>
             </w:r>
           </w:p>
         </w:tc>
         <w:tc>
           <w:tcPr>
             <w:tcW w:w="2377" w:type="dxa"/>
-            <w:shd w:val="clear" w:color="auto" w:fill="auto"/>
+            <w:shd w:val="clear" w:color="auto" w:fill="D9D9D9" w:themeFill="background1" w:themeFillShade="D9"/>
           </w:tcPr>
           <w:p>
             <w:pPr>
@@ -3168,14 +2967,14 @@
                 <w:sz w:val="24"/>
                 <w:szCs w:val="24"/>
               </w:rPr>
-              <w:t>Chỉnh sửa danh mục</w:t>
+              <w:t>Xóa danh mục</w:t>
             </w:r>
           </w:p>
         </w:tc>
         <w:tc>
           <w:tcPr>
             <w:tcW w:w="1497" w:type="dxa"/>
-            <w:shd w:val="clear" w:color="auto" w:fill="auto"/>
+            <w:shd w:val="clear" w:color="auto" w:fill="D9D9D9" w:themeFill="background1" w:themeFillShade="D9"/>
           </w:tcPr>
           <w:p>
             <w:pPr>
@@ -3191,7 +2990,7 @@
         <w:tc>
           <w:tcPr>
             <w:tcW w:w="1428" w:type="dxa"/>
-            <w:shd w:val="clear" w:color="auto" w:fill="auto"/>
+            <w:shd w:val="clear" w:color="auto" w:fill="D9D9D9" w:themeFill="background1" w:themeFillShade="D9"/>
           </w:tcPr>
           <w:p>
             <w:pPr>
@@ -3211,6 +3010,7 @@
         <w:tc>
           <w:tcPr>
             <w:tcW w:w="1404" w:type="dxa"/>
+            <w:shd w:val="clear" w:color="auto" w:fill="D9D9D9" w:themeFill="background1" w:themeFillShade="D9"/>
           </w:tcPr>
           <w:p>
             <w:pPr>
@@ -3223,6 +3023,7 @@
         <w:tc>
           <w:tcPr>
             <w:tcW w:w="1449" w:type="dxa"/>
+            <w:shd w:val="clear" w:color="auto" w:fill="D9D9D9" w:themeFill="background1" w:themeFillShade="D9"/>
           </w:tcPr>
           <w:p/>
         </w:tc>
@@ -3231,7 +3032,7 @@
         <w:tc>
           <w:tcPr>
             <w:tcW w:w="1421" w:type="dxa"/>
-            <w:shd w:val="clear" w:color="auto" w:fill="D9D9D9" w:themeFill="background1" w:themeFillShade="D9"/>
+            <w:shd w:val="clear" w:color="auto" w:fill="auto"/>
           </w:tcPr>
           <w:p>
             <w:pPr>
@@ -3249,14 +3050,14 @@
                 <w:sz w:val="24"/>
                 <w:szCs w:val="24"/>
               </w:rPr>
-              <w:t>UC01.23</w:t>
+              <w:t>UC01.22</w:t>
             </w:r>
           </w:p>
         </w:tc>
         <w:tc>
           <w:tcPr>
             <w:tcW w:w="2377" w:type="dxa"/>
-            <w:shd w:val="clear" w:color="auto" w:fill="D9D9D9" w:themeFill="background1" w:themeFillShade="D9"/>
+            <w:shd w:val="clear" w:color="auto" w:fill="auto"/>
           </w:tcPr>
           <w:p>
             <w:pPr>
@@ -3274,14 +3075,14 @@
                 <w:sz w:val="24"/>
                 <w:szCs w:val="24"/>
               </w:rPr>
-              <w:t>Xóa danh mục</w:t>
+              <w:t>Sắp xếp danh mục</w:t>
             </w:r>
           </w:p>
         </w:tc>
         <w:tc>
           <w:tcPr>
             <w:tcW w:w="1497" w:type="dxa"/>
-            <w:shd w:val="clear" w:color="auto" w:fill="D9D9D9" w:themeFill="background1" w:themeFillShade="D9"/>
+            <w:shd w:val="clear" w:color="auto" w:fill="auto"/>
           </w:tcPr>
           <w:p>
             <w:pPr>
@@ -3297,7 +3098,7 @@
         <w:tc>
           <w:tcPr>
             <w:tcW w:w="1428" w:type="dxa"/>
-            <w:shd w:val="clear" w:color="auto" w:fill="D9D9D9" w:themeFill="background1" w:themeFillShade="D9"/>
+            <w:shd w:val="clear" w:color="auto" w:fill="auto"/>
           </w:tcPr>
           <w:p>
             <w:pPr>
@@ -3310,14 +3111,13 @@
               <w:rPr>
                 <w:b/>
               </w:rPr>
-              <w:t>Challenging</w:t>
+              <w:t>Hard</w:t>
             </w:r>
           </w:p>
         </w:tc>
         <w:tc>
           <w:tcPr>
             <w:tcW w:w="1404" w:type="dxa"/>
-            <w:shd w:val="clear" w:color="auto" w:fill="D9D9D9" w:themeFill="background1" w:themeFillShade="D9"/>
           </w:tcPr>
           <w:p>
             <w:pPr>
@@ -3330,7 +3130,6 @@
         <w:tc>
           <w:tcPr>
             <w:tcW w:w="1449" w:type="dxa"/>
-            <w:shd w:val="clear" w:color="auto" w:fill="D9D9D9" w:themeFill="background1" w:themeFillShade="D9"/>
           </w:tcPr>
           <w:p/>
         </w:tc>
@@ -3338,136 +3137,138 @@
       <w:tr>
         <w:tc>
           <w:tcPr>
-            <w:tcW w:w="1421" w:type="dxa"/>
-            <w:shd w:val="clear" w:color="auto" w:fill="auto"/>
-          </w:tcPr>
-          <w:p>
-            <w:pPr>
-              <w:rPr>
-                <w:rFonts w:cs="Times New Roman"/>
-                <w:bCs/>
-                <w:sz w:val="24"/>
-                <w:szCs w:val="24"/>
-              </w:rPr>
-            </w:pPr>
-            <w:r>
-              <w:rPr>
-                <w:rFonts w:cs="Times New Roman"/>
-                <w:bCs/>
-                <w:sz w:val="24"/>
-                <w:szCs w:val="24"/>
-              </w:rPr>
-              <w:t>UC01.24</w:t>
-            </w:r>
-          </w:p>
-        </w:tc>
-        <w:tc>
-          <w:tcPr>
-            <w:tcW w:w="2377" w:type="dxa"/>
-            <w:shd w:val="clear" w:color="auto" w:fill="auto"/>
-          </w:tcPr>
-          <w:p>
-            <w:pPr>
-              <w:rPr>
-                <w:rFonts w:cs="Times New Roman"/>
-                <w:color w:val="000000"/>
-                <w:sz w:val="24"/>
-                <w:szCs w:val="24"/>
-              </w:rPr>
-            </w:pPr>
-            <w:r>
-              <w:rPr>
-                <w:rFonts w:cs="Times New Roman"/>
-                <w:color w:val="000000"/>
-                <w:sz w:val="24"/>
-                <w:szCs w:val="24"/>
-              </w:rPr>
-              <w:t>Sắp xếp danh mục</w:t>
-            </w:r>
-          </w:p>
-        </w:tc>
-        <w:tc>
-          <w:tcPr>
-            <w:tcW w:w="1497" w:type="dxa"/>
-            <w:shd w:val="clear" w:color="auto" w:fill="auto"/>
-          </w:tcPr>
-          <w:p>
-            <w:pPr>
-              <w:rPr>
-                <w:rFonts w:cs="Times New Roman"/>
-                <w:b/>
-                <w:sz w:val="24"/>
-                <w:szCs w:val="24"/>
-              </w:rPr>
-            </w:pPr>
-          </w:p>
-        </w:tc>
-        <w:tc>
-          <w:tcPr>
-            <w:tcW w:w="1428" w:type="dxa"/>
-            <w:shd w:val="clear" w:color="auto" w:fill="auto"/>
-          </w:tcPr>
-          <w:p>
-            <w:pPr>
-              <w:jc w:val="center"/>
-              <w:rPr>
-                <w:b/>
-              </w:rPr>
-            </w:pPr>
-            <w:r>
-              <w:rPr>
-                <w:b/>
-              </w:rPr>
-              <w:t>Hard</w:t>
-            </w:r>
-          </w:p>
-        </w:tc>
-        <w:tc>
-          <w:tcPr>
-            <w:tcW w:w="1404" w:type="dxa"/>
-          </w:tcPr>
-          <w:p>
-            <w:pPr>
-              <w:rPr>
-                <w:b/>
-              </w:rPr>
-            </w:pPr>
-          </w:p>
-        </w:tc>
-        <w:tc>
-          <w:tcPr>
-            <w:tcW w:w="1449" w:type="dxa"/>
-          </w:tcPr>
-          <w:p/>
+            <w:tcW w:w="9576" w:type="dxa"/>
+            <w:gridSpan w:val="6"/>
+            <w:shd w:val="clear" w:color="auto" w:fill="auto"/>
+          </w:tcPr>
+          <w:p>
+            <w:pPr>
+              <w:rPr>
+                <w:b/>
+              </w:rPr>
+            </w:pPr>
+            <w:r>
+              <w:rPr>
+                <w:b/>
+              </w:rPr>
+              <w:t>Công cụ quản trị bộ từ điển</w:t>
+            </w:r>
+          </w:p>
         </w:tc>
       </w:tr>
       <w:tr>
         <w:tc>
           <w:tcPr>
-            <w:tcW w:w="9576" w:type="dxa"/>
-            <w:gridSpan w:val="6"/>
-            <w:shd w:val="clear" w:color="auto" w:fill="auto"/>
-          </w:tcPr>
-          <w:p>
-            <w:pPr>
-              <w:rPr>
-                <w:b/>
-              </w:rPr>
-            </w:pPr>
-            <w:r>
-              <w:rPr>
-                <w:b/>
-              </w:rPr>
-              <w:t>Công cụ quản trị bộ từ điển</w:t>
-            </w:r>
-          </w:p>
+            <w:tcW w:w="1421" w:type="dxa"/>
+            <w:shd w:val="clear" w:color="auto" w:fill="D9D9D9" w:themeFill="background1" w:themeFillShade="D9"/>
+          </w:tcPr>
+          <w:p>
+            <w:pPr>
+              <w:rPr>
+                <w:rFonts w:cs="Times New Roman"/>
+                <w:color w:val="000000"/>
+                <w:sz w:val="24"/>
+                <w:szCs w:val="24"/>
+              </w:rPr>
+            </w:pPr>
+            <w:r>
+              <w:rPr>
+                <w:rFonts w:cs="Times New Roman"/>
+                <w:color w:val="000000"/>
+                <w:sz w:val="24"/>
+                <w:szCs w:val="24"/>
+              </w:rPr>
+              <w:t>UC02.01</w:t>
+            </w:r>
+          </w:p>
+        </w:tc>
+        <w:tc>
+          <w:tcPr>
+            <w:tcW w:w="2377" w:type="dxa"/>
+            <w:shd w:val="clear" w:color="auto" w:fill="D9D9D9" w:themeFill="background1" w:themeFillShade="D9"/>
+          </w:tcPr>
+          <w:p>
+            <w:pPr>
+              <w:rPr>
+                <w:rFonts w:cs="Times New Roman"/>
+                <w:color w:val="000000"/>
+                <w:sz w:val="24"/>
+                <w:szCs w:val="24"/>
+              </w:rPr>
+            </w:pPr>
+            <w:r>
+              <w:rPr>
+                <w:rFonts w:cstheme="minorHAnsi"/>
+                <w:color w:val="000000" w:themeColor="text1"/>
+                <w:sz w:val="24"/>
+                <w:szCs w:val="24"/>
+              </w:rPr>
+              <w:t>Tìm kiếm</w:t>
+            </w:r>
+          </w:p>
+        </w:tc>
+        <w:tc>
+          <w:tcPr>
+            <w:tcW w:w="1497" w:type="dxa"/>
+            <w:shd w:val="clear" w:color="auto" w:fill="D9D9D9" w:themeFill="background1" w:themeFillShade="D9"/>
+          </w:tcPr>
+          <w:p>
+            <w:pPr>
+              <w:rPr>
+                <w:rFonts w:cs="Times New Roman"/>
+                <w:b/>
+                <w:sz w:val="24"/>
+                <w:szCs w:val="24"/>
+              </w:rPr>
+            </w:pPr>
+          </w:p>
+        </w:tc>
+        <w:tc>
+          <w:tcPr>
+            <w:tcW w:w="1428" w:type="dxa"/>
+            <w:shd w:val="clear" w:color="auto" w:fill="D9D9D9" w:themeFill="background1" w:themeFillShade="D9"/>
+          </w:tcPr>
+          <w:p>
+            <w:pPr>
+              <w:jc w:val="center"/>
+              <w:rPr>
+                <w:b/>
+              </w:rPr>
+            </w:pPr>
+            <w:r>
+              <w:rPr>
+                <w:b/>
+              </w:rPr>
+              <w:t>Hard</w:t>
+            </w:r>
+          </w:p>
+        </w:tc>
+        <w:tc>
+          <w:tcPr>
+            <w:tcW w:w="1404" w:type="dxa"/>
+            <w:shd w:val="clear" w:color="auto" w:fill="D9D9D9" w:themeFill="background1" w:themeFillShade="D9"/>
+          </w:tcPr>
+          <w:p>
+            <w:pPr>
+              <w:rPr>
+                <w:b/>
+              </w:rPr>
+            </w:pPr>
+          </w:p>
+        </w:tc>
+        <w:tc>
+          <w:tcPr>
+            <w:tcW w:w="1449" w:type="dxa"/>
+            <w:shd w:val="clear" w:color="auto" w:fill="D9D9D9" w:themeFill="background1" w:themeFillShade="D9"/>
+          </w:tcPr>
+          <w:p/>
         </w:tc>
       </w:tr>
       <w:tr>
         <w:tc>
           <w:tcPr>
             <w:tcW w:w="1421" w:type="dxa"/>
-            <w:shd w:val="clear" w:color="auto" w:fill="D9D9D9" w:themeFill="background1" w:themeFillShade="D9"/>
+            <w:shd w:val="clear" w:color="auto" w:fill="auto"/>
           </w:tcPr>
           <w:p>
             <w:pPr>
@@ -3480,44 +3281,43 @@
             </w:pPr>
             <w:r>
               <w:rPr>
-                <w:rFonts w:cs="Times New Roman"/>
-                <w:color w:val="000000"/>
-                <w:sz w:val="24"/>
-                <w:szCs w:val="24"/>
-              </w:rPr>
-              <w:t>UC02.01</w:t>
+                <w:rFonts w:cstheme="minorHAnsi"/>
+                <w:sz w:val="24"/>
+                <w:szCs w:val="24"/>
+              </w:rPr>
+              <w:t>UC02.02</w:t>
             </w:r>
           </w:p>
         </w:tc>
         <w:tc>
           <w:tcPr>
             <w:tcW w:w="2377" w:type="dxa"/>
-            <w:shd w:val="clear" w:color="auto" w:fill="D9D9D9" w:themeFill="background1" w:themeFillShade="D9"/>
-          </w:tcPr>
-          <w:p>
-            <w:pPr>
-              <w:rPr>
-                <w:rFonts w:cs="Times New Roman"/>
-                <w:color w:val="000000"/>
-                <w:sz w:val="24"/>
-                <w:szCs w:val="24"/>
-              </w:rPr>
-            </w:pPr>
-            <w:r>
+            <w:shd w:val="clear" w:color="auto" w:fill="auto"/>
+          </w:tcPr>
+          <w:p>
+            <w:pPr>
               <w:rPr>
                 <w:rFonts w:cstheme="minorHAnsi"/>
                 <w:color w:val="000000" w:themeColor="text1"/>
                 <w:sz w:val="24"/>
                 <w:szCs w:val="24"/>
               </w:rPr>
-              <w:t>Tìm kiếm</w:t>
+            </w:pPr>
+            <w:r>
+              <w:rPr>
+                <w:rFonts w:cstheme="minorHAnsi"/>
+                <w:color w:val="000000" w:themeColor="text1"/>
+                <w:sz w:val="24"/>
+                <w:szCs w:val="24"/>
+              </w:rPr>
+              <w:t>Xem nội dung câu hỏi</w:t>
             </w:r>
           </w:p>
         </w:tc>
         <w:tc>
           <w:tcPr>
             <w:tcW w:w="1497" w:type="dxa"/>
-            <w:shd w:val="clear" w:color="auto" w:fill="D9D9D9" w:themeFill="background1" w:themeFillShade="D9"/>
+            <w:shd w:val="clear" w:color="auto" w:fill="auto"/>
           </w:tcPr>
           <w:p>
             <w:pPr>
@@ -3533,7 +3333,7 @@
         <w:tc>
           <w:tcPr>
             <w:tcW w:w="1428" w:type="dxa"/>
-            <w:shd w:val="clear" w:color="auto" w:fill="D9D9D9" w:themeFill="background1" w:themeFillShade="D9"/>
+            <w:shd w:val="clear" w:color="auto" w:fill="auto"/>
           </w:tcPr>
           <w:p>
             <w:pPr>
@@ -3546,14 +3346,13 @@
               <w:rPr>
                 <w:b/>
               </w:rPr>
-              <w:t>Hard</w:t>
+              <w:t>Challenging</w:t>
             </w:r>
           </w:p>
         </w:tc>
         <w:tc>
           <w:tcPr>
             <w:tcW w:w="1404" w:type="dxa"/>
-            <w:shd w:val="clear" w:color="auto" w:fill="D9D9D9" w:themeFill="background1" w:themeFillShade="D9"/>
           </w:tcPr>
           <w:p>
             <w:pPr>
@@ -3566,7 +3365,6 @@
         <w:tc>
           <w:tcPr>
             <w:tcW w:w="1449" w:type="dxa"/>
-            <w:shd w:val="clear" w:color="auto" w:fill="D9D9D9" w:themeFill="background1" w:themeFillShade="D9"/>
           </w:tcPr>
           <w:p/>
         </w:tc>
@@ -3575,31 +3373,30 @@
         <w:tc>
           <w:tcPr>
             <w:tcW w:w="1421" w:type="dxa"/>
-            <w:shd w:val="clear" w:color="auto" w:fill="auto"/>
-          </w:tcPr>
-          <w:p>
-            <w:pPr>
-              <w:rPr>
-                <w:rFonts w:cs="Times New Roman"/>
-                <w:color w:val="000000"/>
-                <w:sz w:val="24"/>
-                <w:szCs w:val="24"/>
-              </w:rPr>
-            </w:pPr>
-            <w:r>
+            <w:shd w:val="clear" w:color="auto" w:fill="D9D9D9" w:themeFill="background1" w:themeFillShade="D9"/>
+          </w:tcPr>
+          <w:p>
+            <w:pPr>
               <w:rPr>
                 <w:rFonts w:cstheme="minorHAnsi"/>
                 <w:sz w:val="24"/>
                 <w:szCs w:val="24"/>
               </w:rPr>
-              <w:t>UC02.02</w:t>
+            </w:pPr>
+            <w:r>
+              <w:rPr>
+                <w:rFonts w:cstheme="minorHAnsi"/>
+                <w:sz w:val="24"/>
+                <w:szCs w:val="24"/>
+              </w:rPr>
+              <w:t>UC02.03</w:t>
             </w:r>
           </w:p>
         </w:tc>
         <w:tc>
           <w:tcPr>
             <w:tcW w:w="2377" w:type="dxa"/>
-            <w:shd w:val="clear" w:color="auto" w:fill="auto"/>
+            <w:shd w:val="clear" w:color="auto" w:fill="D9D9D9" w:themeFill="background1" w:themeFillShade="D9"/>
           </w:tcPr>
           <w:p>
             <w:pPr>
@@ -3612,12 +3409,112 @@
             </w:pPr>
             <w:r>
               <w:rPr>
+                <w:rFonts w:cs="Times New Roman"/>
+                <w:color w:val="000000"/>
+                <w:sz w:val="24"/>
+                <w:szCs w:val="24"/>
+              </w:rPr>
+              <w:t>Tạo câu trả lời</w:t>
+            </w:r>
+          </w:p>
+        </w:tc>
+        <w:tc>
+          <w:tcPr>
+            <w:tcW w:w="1497" w:type="dxa"/>
+            <w:shd w:val="clear" w:color="auto" w:fill="D9D9D9" w:themeFill="background1" w:themeFillShade="D9"/>
+          </w:tcPr>
+          <w:p>
+            <w:pPr>
+              <w:rPr>
+                <w:b/>
+                <w:sz w:val="24"/>
+                <w:szCs w:val="24"/>
+              </w:rPr>
+            </w:pPr>
+          </w:p>
+        </w:tc>
+        <w:tc>
+          <w:tcPr>
+            <w:tcW w:w="1428" w:type="dxa"/>
+            <w:shd w:val="clear" w:color="auto" w:fill="D9D9D9" w:themeFill="background1" w:themeFillShade="D9"/>
+          </w:tcPr>
+          <w:p>
+            <w:pPr>
+              <w:jc w:val="center"/>
+              <w:rPr>
+                <w:b/>
+              </w:rPr>
+            </w:pPr>
+            <w:r>
+              <w:rPr>
+                <w:b/>
+              </w:rPr>
+              <w:t>Challenging</w:t>
+            </w:r>
+          </w:p>
+        </w:tc>
+        <w:tc>
+          <w:tcPr>
+            <w:tcW w:w="1404" w:type="dxa"/>
+            <w:shd w:val="clear" w:color="auto" w:fill="D9D9D9" w:themeFill="background1" w:themeFillShade="D9"/>
+          </w:tcPr>
+          <w:p>
+            <w:pPr>
+              <w:rPr>
+                <w:b/>
+              </w:rPr>
+            </w:pPr>
+          </w:p>
+        </w:tc>
+        <w:tc>
+          <w:tcPr>
+            <w:tcW w:w="1449" w:type="dxa"/>
+            <w:shd w:val="clear" w:color="auto" w:fill="D9D9D9" w:themeFill="background1" w:themeFillShade="D9"/>
+          </w:tcPr>
+          <w:p/>
+        </w:tc>
+      </w:tr>
+      <w:tr>
+        <w:tc>
+          <w:tcPr>
+            <w:tcW w:w="1421" w:type="dxa"/>
+            <w:shd w:val="clear" w:color="auto" w:fill="auto"/>
+          </w:tcPr>
+          <w:p>
+            <w:pPr>
+              <w:rPr>
+                <w:rFonts w:cstheme="minorHAnsi"/>
+                <w:sz w:val="24"/>
+                <w:szCs w:val="24"/>
+              </w:rPr>
+            </w:pPr>
+            <w:r>
+              <w:t>UC02.04</w:t>
+            </w:r>
+          </w:p>
+        </w:tc>
+        <w:tc>
+          <w:tcPr>
+            <w:tcW w:w="2377" w:type="dxa"/>
+            <w:shd w:val="clear" w:color="auto" w:fill="auto"/>
+          </w:tcPr>
+          <w:p>
+            <w:pPr>
+              <w:rPr>
                 <w:rFonts w:cstheme="minorHAnsi"/>
                 <w:color w:val="000000" w:themeColor="text1"/>
                 <w:sz w:val="24"/>
                 <w:szCs w:val="24"/>
               </w:rPr>
-              <w:t>Xem nội dung câu hỏi</w:t>
+            </w:pPr>
+            <w:r>
+              <w:rPr>
+                <w:rFonts w:cstheme="minorHAnsi"/>
+                <w:color w:val="000000" w:themeColor="text1"/>
+                <w:sz w:val="24"/>
+                <w:szCs w:val="24"/>
+              </w:rPr>
+              <w:t>Đưa vào từ điển</w:t>
             </w:r>
           </w:p>
         </w:tc>
@@ -3629,7 +3526,6 @@
           <w:p>
             <w:pPr>
               <w:rPr>
-                <w:rFonts w:cs="Times New Roman"/>
                 <w:b/>
                 <w:sz w:val="24"/>
                 <w:szCs w:val="24"/>
@@ -3683,21 +3579,8 @@
             <w:shd w:val="clear" w:color="auto" w:fill="D9D9D9" w:themeFill="background1" w:themeFillShade="D9"/>
           </w:tcPr>
           <w:p>
-            <w:pPr>
-              <w:rPr>
-                <w:rFonts w:cstheme="minorHAnsi"/>
-                <w:sz w:val="24"/>
-                <w:szCs w:val="24"/>
-              </w:rPr>
-            </w:pPr>
-            <w:r>
-              <w:rPr>
-                <w:rFonts w:cstheme="minorHAnsi"/>
-                <w:sz w:val="24"/>
-                <w:szCs w:val="24"/>
-              </w:rPr>
-              <w:lastRenderedPageBreak/>
-              <w:t>UC02.03</w:t>
+            <w:r>
+              <w:t>UC02.05</w:t>
             </w:r>
           </w:p>
         </w:tc>
@@ -3717,12 +3600,12 @@
             </w:pPr>
             <w:r>
               <w:rPr>
-                <w:rFonts w:cs="Times New Roman"/>
-                <w:color w:val="000000"/>
-                <w:sz w:val="24"/>
-                <w:szCs w:val="24"/>
-              </w:rPr>
-              <w:t>Tạo câu trả lời</w:t>
+                <w:rFonts w:cstheme="minorHAnsi"/>
+                <w:color w:val="000000" w:themeColor="text1"/>
+                <w:sz w:val="24"/>
+                <w:szCs w:val="24"/>
+              </w:rPr>
+              <w:t>Loại khỏi từ điển</w:t>
             </w:r>
           </w:p>
         </w:tc>
@@ -3789,15 +3672,9 @@
             <w:shd w:val="clear" w:color="auto" w:fill="auto"/>
           </w:tcPr>
           <w:p>
-            <w:pPr>
-              <w:rPr>
-                <w:rFonts w:cstheme="minorHAnsi"/>
-                <w:sz w:val="24"/>
-                <w:szCs w:val="24"/>
-              </w:rPr>
-            </w:pPr>
-            <w:r>
-              <w:t>UC02.04</w:t>
+            <w:r>
+              <w:lastRenderedPageBreak/>
+              <w:t>UC02.06</w:t>
             </w:r>
           </w:p>
         </w:tc>
@@ -3822,7 +3699,7 @@
                 <w:sz w:val="24"/>
                 <w:szCs w:val="24"/>
               </w:rPr>
-              <w:t>Đưa vào từ điển</w:t>
+              <w:t>Xóa câu hỏi</w:t>
             </w:r>
           </w:p>
         </w:tc>
@@ -3876,607 +3753,6 @@
         <w:tc>
           <w:tcPr>
             <w:tcW w:w="1449" w:type="dxa"/>
-          </w:tcPr>
-          <w:p/>
-        </w:tc>
-      </w:tr>
-      <w:tr>
-        <w:tc>
-          <w:tcPr>
-            <w:tcW w:w="1421" w:type="dxa"/>
-            <w:shd w:val="clear" w:color="auto" w:fill="D9D9D9" w:themeFill="background1" w:themeFillShade="D9"/>
-          </w:tcPr>
-          <w:p>
-            <w:r>
-              <w:t>UC02.05</w:t>
-            </w:r>
-          </w:p>
-        </w:tc>
-        <w:tc>
-          <w:tcPr>
-            <w:tcW w:w="2377" w:type="dxa"/>
-            <w:shd w:val="clear" w:color="auto" w:fill="D9D9D9" w:themeFill="background1" w:themeFillShade="D9"/>
-          </w:tcPr>
-          <w:p>
-            <w:pPr>
-              <w:rPr>
-                <w:rFonts w:cstheme="minorHAnsi"/>
-                <w:color w:val="000000" w:themeColor="text1"/>
-                <w:sz w:val="24"/>
-                <w:szCs w:val="24"/>
-              </w:rPr>
-            </w:pPr>
-            <w:r>
-              <w:rPr>
-                <w:rFonts w:cstheme="minorHAnsi"/>
-                <w:color w:val="000000" w:themeColor="text1"/>
-                <w:sz w:val="24"/>
-                <w:szCs w:val="24"/>
-              </w:rPr>
-              <w:t>Loại khỏi từ điển</w:t>
-            </w:r>
-          </w:p>
-        </w:tc>
-        <w:tc>
-          <w:tcPr>
-            <w:tcW w:w="1497" w:type="dxa"/>
-            <w:shd w:val="clear" w:color="auto" w:fill="D9D9D9" w:themeFill="background1" w:themeFillShade="D9"/>
-          </w:tcPr>
-          <w:p>
-            <w:pPr>
-              <w:rPr>
-                <w:b/>
-                <w:sz w:val="24"/>
-                <w:szCs w:val="24"/>
-              </w:rPr>
-            </w:pPr>
-          </w:p>
-        </w:tc>
-        <w:tc>
-          <w:tcPr>
-            <w:tcW w:w="1428" w:type="dxa"/>
-            <w:shd w:val="clear" w:color="auto" w:fill="D9D9D9" w:themeFill="background1" w:themeFillShade="D9"/>
-          </w:tcPr>
-          <w:p>
-            <w:pPr>
-              <w:jc w:val="center"/>
-              <w:rPr>
-                <w:b/>
-              </w:rPr>
-            </w:pPr>
-            <w:r>
-              <w:rPr>
-                <w:b/>
-              </w:rPr>
-              <w:t>Challenging</w:t>
-            </w:r>
-          </w:p>
-        </w:tc>
-        <w:tc>
-          <w:tcPr>
-            <w:tcW w:w="1404" w:type="dxa"/>
-            <w:shd w:val="clear" w:color="auto" w:fill="D9D9D9" w:themeFill="background1" w:themeFillShade="D9"/>
-          </w:tcPr>
-          <w:p>
-            <w:pPr>
-              <w:rPr>
-                <w:b/>
-              </w:rPr>
-            </w:pPr>
-          </w:p>
-        </w:tc>
-        <w:tc>
-          <w:tcPr>
-            <w:tcW w:w="1449" w:type="dxa"/>
-            <w:shd w:val="clear" w:color="auto" w:fill="D9D9D9" w:themeFill="background1" w:themeFillShade="D9"/>
-          </w:tcPr>
-          <w:p/>
-        </w:tc>
-      </w:tr>
-      <w:tr>
-        <w:tc>
-          <w:tcPr>
-            <w:tcW w:w="1421" w:type="dxa"/>
-            <w:shd w:val="clear" w:color="auto" w:fill="auto"/>
-          </w:tcPr>
-          <w:p>
-            <w:r>
-              <w:t>UC02.06</w:t>
-            </w:r>
-          </w:p>
-        </w:tc>
-        <w:tc>
-          <w:tcPr>
-            <w:tcW w:w="2377" w:type="dxa"/>
-            <w:shd w:val="clear" w:color="auto" w:fill="auto"/>
-          </w:tcPr>
-          <w:p>
-            <w:pPr>
-              <w:rPr>
-                <w:rFonts w:cstheme="minorHAnsi"/>
-                <w:color w:val="000000" w:themeColor="text1"/>
-                <w:sz w:val="24"/>
-                <w:szCs w:val="24"/>
-              </w:rPr>
-            </w:pPr>
-            <w:r>
-              <w:rPr>
-                <w:rFonts w:cstheme="minorHAnsi"/>
-                <w:color w:val="000000" w:themeColor="text1"/>
-                <w:sz w:val="24"/>
-                <w:szCs w:val="24"/>
-              </w:rPr>
-              <w:t>Xóa câu hỏi</w:t>
-            </w:r>
-          </w:p>
-        </w:tc>
-        <w:tc>
-          <w:tcPr>
-            <w:tcW w:w="1497" w:type="dxa"/>
-            <w:shd w:val="clear" w:color="auto" w:fill="auto"/>
-          </w:tcPr>
-          <w:p>
-            <w:pPr>
-              <w:rPr>
-                <w:b/>
-                <w:sz w:val="24"/>
-                <w:szCs w:val="24"/>
-              </w:rPr>
-            </w:pPr>
-          </w:p>
-        </w:tc>
-        <w:tc>
-          <w:tcPr>
-            <w:tcW w:w="1428" w:type="dxa"/>
-            <w:shd w:val="clear" w:color="auto" w:fill="auto"/>
-          </w:tcPr>
-          <w:p>
-            <w:pPr>
-              <w:jc w:val="center"/>
-              <w:rPr>
-                <w:b/>
-              </w:rPr>
-            </w:pPr>
-            <w:r>
-              <w:rPr>
-                <w:b/>
-              </w:rPr>
-              <w:t>Challenging</w:t>
-            </w:r>
-          </w:p>
-        </w:tc>
-        <w:tc>
-          <w:tcPr>
-            <w:tcW w:w="1404" w:type="dxa"/>
-          </w:tcPr>
-          <w:p>
-            <w:pPr>
-              <w:rPr>
-                <w:b/>
-              </w:rPr>
-            </w:pPr>
-          </w:p>
-        </w:tc>
-        <w:tc>
-          <w:tcPr>
-            <w:tcW w:w="1449" w:type="dxa"/>
-          </w:tcPr>
-          <w:p/>
-        </w:tc>
-      </w:tr>
-      <w:tr>
-        <w:tc>
-          <w:tcPr>
-            <w:tcW w:w="1421" w:type="dxa"/>
-            <w:shd w:val="clear" w:color="auto" w:fill="D9D9D9" w:themeFill="background1" w:themeFillShade="D9"/>
-          </w:tcPr>
-          <w:p>
-            <w:pPr>
-              <w:rPr>
-                <w:b/>
-                <w:color w:val="FF0000"/>
-                <w:lang w:val="en-US"/>
-              </w:rPr>
-            </w:pPr>
-            <w:r>
-              <w:rPr>
-                <w:b/>
-                <w:color w:val="FF0000"/>
-              </w:rPr>
-              <w:t>UC02.0</w:t>
-            </w:r>
-            <w:r>
-              <w:rPr>
-                <w:b/>
-                <w:color w:val="FF0000"/>
-                <w:lang w:val="en-US"/>
-              </w:rPr>
-              <w:t>7</w:t>
-            </w:r>
-          </w:p>
-        </w:tc>
-        <w:tc>
-          <w:tcPr>
-            <w:tcW w:w="2377" w:type="dxa"/>
-            <w:shd w:val="clear" w:color="auto" w:fill="D9D9D9" w:themeFill="background1" w:themeFillShade="D9"/>
-          </w:tcPr>
-          <w:p>
-            <w:pPr>
-              <w:rPr>
-                <w:rFonts w:cstheme="minorHAnsi"/>
-                <w:b/>
-                <w:color w:val="FF0000"/>
-                <w:sz w:val="24"/>
-                <w:szCs w:val="24"/>
-                <w:lang w:val="en-US"/>
-              </w:rPr>
-            </w:pPr>
-            <w:proofErr w:type="spellStart"/>
-            <w:r>
-              <w:rPr>
-                <w:rFonts w:cstheme="minorHAnsi"/>
-                <w:b/>
-                <w:color w:val="FF0000"/>
-                <w:sz w:val="24"/>
-                <w:szCs w:val="24"/>
-                <w:lang w:val="en-US"/>
-              </w:rPr>
-              <w:t>Tạo</w:t>
-            </w:r>
-            <w:proofErr w:type="spellEnd"/>
-            <w:r>
-              <w:rPr>
-                <w:rFonts w:cstheme="minorHAnsi"/>
-                <w:b/>
-                <w:color w:val="FF0000"/>
-                <w:sz w:val="24"/>
-                <w:szCs w:val="24"/>
-                <w:lang w:val="en-US"/>
-              </w:rPr>
-              <w:t xml:space="preserve"> index</w:t>
-            </w:r>
-          </w:p>
-        </w:tc>
-        <w:tc>
-          <w:tcPr>
-            <w:tcW w:w="1497" w:type="dxa"/>
-            <w:shd w:val="clear" w:color="auto" w:fill="D9D9D9" w:themeFill="background1" w:themeFillShade="D9"/>
-          </w:tcPr>
-          <w:p>
-            <w:pPr>
-              <w:rPr>
-                <w:b/>
-                <w:sz w:val="24"/>
-                <w:szCs w:val="24"/>
-              </w:rPr>
-            </w:pPr>
-          </w:p>
-        </w:tc>
-        <w:tc>
-          <w:tcPr>
-            <w:tcW w:w="1428" w:type="dxa"/>
-            <w:shd w:val="clear" w:color="auto" w:fill="D9D9D9" w:themeFill="background1" w:themeFillShade="D9"/>
-          </w:tcPr>
-          <w:p>
-            <w:pPr>
-              <w:jc w:val="center"/>
-              <w:rPr>
-                <w:b/>
-                <w:color w:val="FF0000"/>
-              </w:rPr>
-            </w:pPr>
-            <w:r>
-              <w:rPr>
-                <w:b/>
-                <w:color w:val="FF0000"/>
-              </w:rPr>
-              <w:t>Challenging</w:t>
-            </w:r>
-          </w:p>
-        </w:tc>
-        <w:tc>
-          <w:tcPr>
-            <w:tcW w:w="1404" w:type="dxa"/>
-            <w:shd w:val="clear" w:color="auto" w:fill="D9D9D9" w:themeFill="background1" w:themeFillShade="D9"/>
-          </w:tcPr>
-          <w:p>
-            <w:pPr>
-              <w:rPr>
-                <w:b/>
-              </w:rPr>
-            </w:pPr>
-          </w:p>
-        </w:tc>
-        <w:tc>
-          <w:tcPr>
-            <w:tcW w:w="1449" w:type="dxa"/>
-            <w:shd w:val="clear" w:color="auto" w:fill="D9D9D9" w:themeFill="background1" w:themeFillShade="D9"/>
-          </w:tcPr>
-          <w:p/>
-        </w:tc>
-      </w:tr>
-      <w:tr>
-        <w:tc>
-          <w:tcPr>
-            <w:tcW w:w="1421" w:type="dxa"/>
-            <w:shd w:val="clear" w:color="auto" w:fill="auto"/>
-          </w:tcPr>
-          <w:p>
-            <w:pPr>
-              <w:rPr>
-                <w:b/>
-                <w:color w:val="FF0000"/>
-                <w:lang w:val="en-US"/>
-              </w:rPr>
-            </w:pPr>
-            <w:r>
-              <w:rPr>
-                <w:b/>
-                <w:color w:val="FF0000"/>
-              </w:rPr>
-              <w:t>UC02.0</w:t>
-            </w:r>
-            <w:r>
-              <w:rPr>
-                <w:b/>
-                <w:color w:val="FF0000"/>
-                <w:lang w:val="en-US"/>
-              </w:rPr>
-              <w:t>8</w:t>
-            </w:r>
-          </w:p>
-        </w:tc>
-        <w:tc>
-          <w:tcPr>
-            <w:tcW w:w="2377" w:type="dxa"/>
-            <w:shd w:val="clear" w:color="auto" w:fill="auto"/>
-          </w:tcPr>
-          <w:p>
-            <w:pPr>
-              <w:rPr>
-                <w:rFonts w:cstheme="minorHAnsi"/>
-                <w:b/>
-                <w:color w:val="FF0000"/>
-                <w:sz w:val="24"/>
-                <w:szCs w:val="24"/>
-                <w:lang w:val="en-US"/>
-              </w:rPr>
-            </w:pPr>
-            <w:proofErr w:type="spellStart"/>
-            <w:r>
-              <w:rPr>
-                <w:rFonts w:cstheme="minorHAnsi"/>
-                <w:b/>
-                <w:color w:val="FF0000"/>
-                <w:sz w:val="24"/>
-                <w:szCs w:val="24"/>
-                <w:lang w:val="en-US"/>
-              </w:rPr>
-              <w:t>Cập</w:t>
-            </w:r>
-            <w:proofErr w:type="spellEnd"/>
-            <w:r>
-              <w:rPr>
-                <w:rFonts w:cstheme="minorHAnsi"/>
-                <w:b/>
-                <w:color w:val="FF0000"/>
-                <w:sz w:val="24"/>
-                <w:szCs w:val="24"/>
-                <w:lang w:val="en-US"/>
-              </w:rPr>
-              <w:t xml:space="preserve"> </w:t>
-            </w:r>
-            <w:proofErr w:type="spellStart"/>
-            <w:r>
-              <w:rPr>
-                <w:rFonts w:cstheme="minorHAnsi"/>
-                <w:b/>
-                <w:color w:val="FF0000"/>
-                <w:sz w:val="24"/>
-                <w:szCs w:val="24"/>
-                <w:lang w:val="en-US"/>
-              </w:rPr>
-              <w:t>nhật</w:t>
-            </w:r>
-            <w:proofErr w:type="spellEnd"/>
-            <w:r>
-              <w:rPr>
-                <w:rFonts w:cstheme="minorHAnsi"/>
-                <w:b/>
-                <w:color w:val="FF0000"/>
-                <w:sz w:val="24"/>
-                <w:szCs w:val="24"/>
-                <w:lang w:val="en-US"/>
-              </w:rPr>
-              <w:t xml:space="preserve"> index</w:t>
-            </w:r>
-            <w:bookmarkStart w:id="0" w:name="_GoBack"/>
-            <w:bookmarkEnd w:id="0"/>
-          </w:p>
-        </w:tc>
-        <w:tc>
-          <w:tcPr>
-            <w:tcW w:w="1497" w:type="dxa"/>
-            <w:shd w:val="clear" w:color="auto" w:fill="auto"/>
-          </w:tcPr>
-          <w:p>
-            <w:pPr>
-              <w:rPr>
-                <w:b/>
-                <w:sz w:val="24"/>
-                <w:szCs w:val="24"/>
-              </w:rPr>
-            </w:pPr>
-          </w:p>
-        </w:tc>
-        <w:tc>
-          <w:tcPr>
-            <w:tcW w:w="1428" w:type="dxa"/>
-            <w:shd w:val="clear" w:color="auto" w:fill="auto"/>
-          </w:tcPr>
-          <w:p>
-            <w:pPr>
-              <w:jc w:val="center"/>
-              <w:rPr>
-                <w:b/>
-                <w:color w:val="FF0000"/>
-              </w:rPr>
-            </w:pPr>
-            <w:r>
-              <w:rPr>
-                <w:b/>
-                <w:color w:val="FF0000"/>
-              </w:rPr>
-              <w:t>Challenging</w:t>
-            </w:r>
-          </w:p>
-        </w:tc>
-        <w:tc>
-          <w:tcPr>
-            <w:tcW w:w="1404" w:type="dxa"/>
-          </w:tcPr>
-          <w:p>
-            <w:pPr>
-              <w:rPr>
-                <w:b/>
-              </w:rPr>
-            </w:pPr>
-          </w:p>
-        </w:tc>
-        <w:tc>
-          <w:tcPr>
-            <w:tcW w:w="1449" w:type="dxa"/>
-          </w:tcPr>
-          <w:p/>
-        </w:tc>
-      </w:tr>
-      <w:tr>
-        <w:tc>
-          <w:tcPr>
-            <w:tcW w:w="1421" w:type="dxa"/>
-            <w:shd w:val="clear" w:color="auto" w:fill="D9D9D9" w:themeFill="background1" w:themeFillShade="D9"/>
-          </w:tcPr>
-          <w:p>
-            <w:pPr>
-              <w:rPr>
-                <w:b/>
-                <w:color w:val="FF0000"/>
-                <w:lang w:val="en-US"/>
-              </w:rPr>
-            </w:pPr>
-            <w:r>
-              <w:rPr>
-                <w:b/>
-                <w:color w:val="FF0000"/>
-              </w:rPr>
-              <w:t>UC02.0</w:t>
-            </w:r>
-            <w:r>
-              <w:rPr>
-                <w:b/>
-                <w:color w:val="FF0000"/>
-                <w:lang w:val="en-US"/>
-              </w:rPr>
-              <w:t>9</w:t>
-            </w:r>
-          </w:p>
-        </w:tc>
-        <w:tc>
-          <w:tcPr>
-            <w:tcW w:w="2377" w:type="dxa"/>
-            <w:shd w:val="clear" w:color="auto" w:fill="D9D9D9" w:themeFill="background1" w:themeFillShade="D9"/>
-          </w:tcPr>
-          <w:p>
-            <w:pPr>
-              <w:rPr>
-                <w:rFonts w:cstheme="minorHAnsi"/>
-                <w:b/>
-                <w:color w:val="FF0000"/>
-                <w:sz w:val="24"/>
-                <w:szCs w:val="24"/>
-                <w:lang w:val="en-US"/>
-              </w:rPr>
-            </w:pPr>
-            <w:proofErr w:type="spellStart"/>
-            <w:r>
-              <w:rPr>
-                <w:rFonts w:cstheme="minorHAnsi"/>
-                <w:b/>
-                <w:color w:val="FF0000"/>
-                <w:sz w:val="24"/>
-                <w:szCs w:val="24"/>
-                <w:lang w:val="en-US"/>
-              </w:rPr>
-              <w:t>Xóa</w:t>
-            </w:r>
-            <w:proofErr w:type="spellEnd"/>
-            <w:r>
-              <w:rPr>
-                <w:rFonts w:cstheme="minorHAnsi"/>
-                <w:b/>
-                <w:color w:val="FF0000"/>
-                <w:sz w:val="24"/>
-                <w:szCs w:val="24"/>
-                <w:lang w:val="en-US"/>
-              </w:rPr>
-              <w:t xml:space="preserve"> index</w:t>
-            </w:r>
-          </w:p>
-        </w:tc>
-        <w:tc>
-          <w:tcPr>
-            <w:tcW w:w="1497" w:type="dxa"/>
-            <w:shd w:val="clear" w:color="auto" w:fill="D9D9D9" w:themeFill="background1" w:themeFillShade="D9"/>
-          </w:tcPr>
-          <w:p>
-            <w:pPr>
-              <w:rPr>
-                <w:b/>
-                <w:sz w:val="24"/>
-                <w:szCs w:val="24"/>
-              </w:rPr>
-            </w:pPr>
-          </w:p>
-        </w:tc>
-        <w:tc>
-          <w:tcPr>
-            <w:tcW w:w="1428" w:type="dxa"/>
-            <w:shd w:val="clear" w:color="auto" w:fill="D9D9D9" w:themeFill="background1" w:themeFillShade="D9"/>
-          </w:tcPr>
-          <w:p>
-            <w:pPr>
-              <w:jc w:val="center"/>
-              <w:rPr>
-                <w:b/>
-                <w:color w:val="FF0000"/>
-              </w:rPr>
-            </w:pPr>
-            <w:r>
-              <w:rPr>
-                <w:b/>
-                <w:color w:val="FF0000"/>
-              </w:rPr>
-              <w:t>Challenging</w:t>
-            </w:r>
-          </w:p>
-        </w:tc>
-        <w:tc>
-          <w:tcPr>
-            <w:tcW w:w="1404" w:type="dxa"/>
-            <w:shd w:val="clear" w:color="auto" w:fill="D9D9D9" w:themeFill="background1" w:themeFillShade="D9"/>
-          </w:tcPr>
-          <w:p>
-            <w:pPr>
-              <w:rPr>
-                <w:b/>
-              </w:rPr>
-            </w:pPr>
-          </w:p>
-        </w:tc>
-        <w:tc>
-          <w:tcPr>
-            <w:tcW w:w="1449" w:type="dxa"/>
-            <w:shd w:val="clear" w:color="auto" w:fill="D9D9D9" w:themeFill="background1" w:themeFillShade="D9"/>
           </w:tcPr>
           <w:p/>
         </w:tc>
@@ -5779,6 +5055,8 @@
       <w:pPr>
         <w:spacing w:after="200" w:line="276" w:lineRule="auto"/>
       </w:pPr>
+      <w:bookmarkStart w:id="0" w:name="_GoBack"/>
+      <w:bookmarkEnd w:id="0"/>
       <w:r>
         <w:br w:type="page"/>
       </w:r>
@@ -7530,7 +6808,7 @@
 </file>
 
 <file path=word/numbering.xml><?xml version="1.0" encoding="utf-8"?>
-<w:numbering xmlns:wpc="http://schemas.microsoft.com/office/word/2010/wordprocessingCanvas" xmlns:mc="http://schemas.openxmlformats.org/markup-compatibility/2006" xmlns:o="urn:schemas-microsoft-com:office:office" xmlns:r="http://schemas.openxmlformats.org/officeDocument/2006/relationships" xmlns:m="http://schemas.openxmlformats.org/officeDocument/2006/math" xmlns:v="urn:schemas-microsoft-com:vml" xmlns:wp14="http://schemas.microsoft.com/office/word/2010/wordprocessingDrawing" xmlns:wp="http://schemas.openxmlformats.org/drawingml/2006/wordprocessingDrawing" xmlns:w10="urn:schemas-microsoft-com:office:word" xmlns:w="http://schemas.openxmlformats.org/wordprocessingml/2006/main" xmlns:w14="http://schemas.microsoft.com/office/word/2010/wordml" xmlns:wpg="http://schemas.microsoft.com/office/word/2010/wordprocessingGroup" xmlns:wpi="http://schemas.microsoft.com/office/word/2010/wordprocessingInk" xmlns:wne="http://schemas.microsoft.com/office/word/2006/wordml" xmlns:wps="http://schemas.microsoft.com/office/word/2010/wordprocessingShape" mc:Ignorable="w14 wp14">
+<w:numbering xmlns:wpc="http://schemas.microsoft.com/office/word/2010/wordprocessingCanvas" xmlns:mc="http://schemas.openxmlformats.org/markup-compatibility/2006" xmlns:o="urn:schemas-microsoft-com:office:office" xmlns:r="http://schemas.openxmlformats.org/officeDocument/2006/relationships" xmlns:m="http://schemas.openxmlformats.org/officeDocument/2006/math" xmlns:v="urn:schemas-microsoft-com:vml" xmlns:wp14="http://schemas.microsoft.com/office/word/2010/wordprocessingDrawing" xmlns:wp="http://schemas.openxmlformats.org/drawingml/2006/wordprocessingDrawing" xmlns:w10="urn:schemas-microsoft-com:office:word" xmlns:w="http://schemas.openxmlformats.org/wordprocessingml/2006/main" xmlns:w14="http://schemas.microsoft.com/office/word/2010/wordml" xmlns:w15="http://schemas.microsoft.com/office/word/2012/wordml" xmlns:wpg="http://schemas.microsoft.com/office/word/2010/wordprocessingGroup" xmlns:wpi="http://schemas.microsoft.com/office/word/2010/wordprocessingInk" xmlns:wne="http://schemas.microsoft.com/office/word/2006/wordml" xmlns:wps="http://schemas.microsoft.com/office/word/2010/wordprocessingShape" mc:Ignorable="w14 w15 wp14">
   <w:abstractNum w:abstractNumId="0">
     <w:nsid w:val="183319F7"/>
     <w:multiLevelType w:val="hybridMultilevel"/>
@@ -7836,7 +7114,7 @@
 </file>
 
 <file path=word/styles.xml><?xml version="1.0" encoding="utf-8"?>
-<w:styles xmlns:mc="http://schemas.openxmlformats.org/markup-compatibility/2006" xmlns:r="http://schemas.openxmlformats.org/officeDocument/2006/relationships" xmlns:w="http://schemas.openxmlformats.org/wordprocessingml/2006/main" xmlns:w14="http://schemas.microsoft.com/office/word/2010/wordml" mc:Ignorable="w14">
+<w:styles xmlns:mc="http://schemas.openxmlformats.org/markup-compatibility/2006" xmlns:r="http://schemas.openxmlformats.org/officeDocument/2006/relationships" xmlns:w="http://schemas.openxmlformats.org/wordprocessingml/2006/main" xmlns:w14="http://schemas.microsoft.com/office/word/2010/wordml" xmlns:w15="http://schemas.microsoft.com/office/word/2012/wordml" mc:Ignorable="w14 w15">
   <w:docDefaults>
     <w:rPrDefault>
       <w:rPr>
@@ -7852,509 +7130,378 @@
       </w:pPr>
     </w:pPrDefault>
   </w:docDefaults>
-  <w:latentStyles w:defLockedState="0" w:defUIPriority="99" w:defSemiHidden="1" w:defUnhideWhenUsed="1" w:defQFormat="0" w:count="267">
-    <w:lsdException w:name="Normal" w:semiHidden="0" w:uiPriority="0" w:unhideWhenUsed="0" w:qFormat="1"/>
-    <w:lsdException w:name="heading 1" w:semiHidden="0" w:uiPriority="9" w:unhideWhenUsed="0" w:qFormat="1"/>
-    <w:lsdException w:name="heading 2" w:uiPriority="9" w:qFormat="1"/>
-    <w:lsdException w:name="heading 3" w:uiPriority="9" w:qFormat="1"/>
-    <w:lsdException w:name="heading 4" w:uiPriority="9" w:qFormat="1"/>
-    <w:lsdException w:name="heading 5" w:uiPriority="9" w:qFormat="1"/>
-    <w:lsdException w:name="heading 6" w:uiPriority="9" w:qFormat="1"/>
-    <w:lsdException w:name="heading 7" w:uiPriority="9" w:qFormat="1"/>
-    <w:lsdException w:name="heading 8" w:uiPriority="9" w:qFormat="1"/>
-    <w:lsdException w:name="heading 9" w:uiPriority="9" w:qFormat="1"/>
-    <w:lsdException w:name="toc 1" w:uiPriority="39"/>
-    <w:lsdException w:name="toc 2" w:uiPriority="39"/>
-    <w:lsdException w:name="toc 3" w:uiPriority="39"/>
-    <w:lsdException w:name="toc 4" w:uiPriority="39"/>
-    <w:lsdException w:name="toc 5" w:uiPriority="39"/>
-    <w:lsdException w:name="toc 6" w:uiPriority="39"/>
-    <w:lsdException w:name="toc 7" w:uiPriority="39"/>
-    <w:lsdException w:name="toc 8" w:uiPriority="39"/>
-    <w:lsdException w:name="toc 9" w:uiPriority="39"/>
-    <w:lsdException w:name="caption" w:uiPriority="35" w:qFormat="1"/>
-    <w:lsdException w:name="Title" w:semiHidden="0" w:uiPriority="10" w:unhideWhenUsed="0" w:qFormat="1"/>
-    <w:lsdException w:name="Default Paragraph Font" w:uiPriority="1"/>
-    <w:lsdException w:name="Subtitle" w:semiHidden="0" w:uiPriority="11" w:unhideWhenUsed="0" w:qFormat="1"/>
-    <w:lsdException w:name="Strong" w:semiHidden="0" w:uiPriority="22" w:unhideWhenUsed="0" w:qFormat="1"/>
-    <w:lsdException w:name="Emphasis" w:semiHidden="0" w:uiPriority="20" w:unhideWhenUsed="0" w:qFormat="1"/>
-    <w:lsdException w:name="Table Grid" w:semiHidden="0" w:uiPriority="39" w:unhideWhenUsed="0"/>
-    <w:lsdException w:name="Placeholder Text" w:unhideWhenUsed="0"/>
-    <w:lsdException w:name="No Spacing" w:semiHidden="0" w:uiPriority="1" w:unhideWhenUsed="0" w:qFormat="1"/>
-    <w:lsdException w:name="Light Shading" w:semiHidden="0" w:uiPriority="60" w:unhideWhenUsed="0"/>
-    <w:lsdException w:name="Light List" w:semiHidden="0" w:uiPriority="61" w:unhideWhenUsed="0"/>
-    <w:lsdException w:name="Light Grid" w:semiHidden="0" w:uiPriority="62" w:unhideWhenUsed="0"/>
-    <w:lsdException w:name="Medium Shading 1" w:semiHidden="0" w:uiPriority="63" w:unhideWhenUsed="0"/>
-    <w:lsdException w:name="Medium Shading 2" w:semiHidden="0" w:uiPriority="64" w:unhideWhenUsed="0"/>
-    <w:lsdException w:name="Medium List 1" w:semiHidden="0" w:uiPriority="65" w:unhideWhenUsed="0"/>
-    <w:lsdException w:name="Medium List 2" w:semiHidden="0" w:uiPriority="66" w:unhideWhenUsed="0"/>
-    <w:lsdException w:name="Medium Grid 1" w:semiHidden="0" w:uiPriority="67" w:unhideWhenUsed="0"/>
-    <w:lsdException w:name="Medium Grid 2" w:semiHidden="0" w:uiPriority="68" w:unhideWhenUsed="0"/>
-    <w:lsdException w:name="Medium Grid 3" w:semiHidden="0" w:uiPriority="69" w:unhideWhenUsed="0"/>
-    <w:lsdException w:name="Dark List" w:semiHidden="0" w:uiPriority="70" w:unhideWhenUsed="0"/>
-    <w:lsdException w:name="Colorful Shading" w:semiHidden="0" w:uiPriority="71" w:unhideWhenUsed="0"/>
-    <w:lsdException w:name="Colorful List" w:semiHidden="0" w:uiPriority="72" w:unhideWhenUsed="0"/>
-    <w:lsdException w:name="Colorful Grid" w:semiHidden="0" w:uiPriority="73" w:unhideWhenUsed="0"/>
-    <w:lsdException w:name="Light Shading Accent 1" w:semiHidden="0" w:uiPriority="60" w:unhideWhenUsed="0"/>
-    <w:lsdException w:name="Light List Accent 1" w:semiHidden="0" w:uiPriority="61" w:unhideWhenUsed="0"/>
-    <w:lsdException w:name="Light Grid Accent 1" w:semiHidden="0" w:uiPriority="62" w:unhideWhenUsed="0"/>
-    <w:lsdException w:name="Medium Shading 1 Accent 1" w:semiHidden="0" w:uiPriority="63" w:unhideWhenUsed="0"/>
-    <w:lsdException w:name="Medium Shading 2 Accent 1" w:semiHidden="0" w:uiPriority="64" w:unhideWhenUsed="0"/>
-    <w:lsdException w:name="Medium List 1 Accent 1" w:semiHidden="0" w:uiPriority="65" w:unhideWhenUsed="0"/>
-    <w:lsdException w:name="Revision" w:unhideWhenUsed="0"/>
-    <w:lsdException w:name="List Paragraph" w:semiHidden="0" w:uiPriority="34" w:unhideWhenUsed="0" w:qFormat="1"/>
-    <w:lsdException w:name="Quote" w:semiHidden="0" w:uiPriority="29" w:unhideWhenUsed="0" w:qFormat="1"/>
-    <w:lsdException w:name="Intense Quote" w:semiHidden="0" w:uiPriority="30" w:unhideWhenUsed="0" w:qFormat="1"/>
-    <w:lsdException w:name="Medium List 2 Accent 1" w:semiHidden="0" w:uiPriority="66" w:unhideWhenUsed="0"/>
-    <w:lsdException w:name="Medium Grid 1 Accent 1" w:semiHidden="0" w:uiPriority="67" w:unhideWhenUsed="0"/>
-    <w:lsdException w:name="Medium Grid 2 Accent 1" w:semiHidden="0" w:uiPriority="68" w:unhideWhenUsed="0"/>
-    <w:lsdException w:name="Medium Grid 3 Accent 1" w:semiHidden="0" w:uiPriority="69" w:unhideWhenUsed="0"/>
-    <w:lsdException w:name="Dark List Accent 1" w:semiHidden="0" w:uiPriority="70" w:unhideWhenUsed="0"/>
-    <w:lsdException w:name="Colorful Shading Accent 1" w:semiHidden="0" w:uiPriority="71" w:unhideWhenUsed="0"/>
-    <w:lsdException w:name="Colorful List Accent 1" w:semiHidden="0" w:uiPriority="72" w:unhideWhenUsed="0"/>
-    <w:lsdException w:name="Colorful Grid Accent 1" w:semiHidden="0" w:uiPriority="73" w:unhideWhenUsed="0"/>
-    <w:lsdException w:name="Light Shading Accent 2" w:semiHidden="0" w:uiPriority="60" w:unhideWhenUsed="0"/>
-    <w:lsdException w:name="Light List Accent 2" w:semiHidden="0" w:uiPriority="61" w:unhideWhenUsed="0"/>
-    <w:lsdException w:name="Light Grid Accent 2" w:semiHidden="0" w:uiPriority="62" w:unhideWhenUsed="0"/>
-    <w:lsdException w:name="Medium Shading 1 Accent 2" w:semiHidden="0" w:uiPriority="63" w:unhideWhenUsed="0"/>
-    <w:lsdException w:name="Medium Shading 2 Accent 2" w:semiHidden="0" w:uiPriority="64" w:unhideWhenUsed="0"/>
-    <w:lsdException w:name="Medium List 1 Accent 2" w:semiHidden="0" w:uiPriority="65" w:unhideWhenUsed="0"/>
-    <w:lsdException w:name="Medium List 2 Accent 2" w:semiHidden="0" w:uiPriority="66" w:unhideWhenUsed="0"/>
-    <w:lsdException w:name="Medium Grid 1 Accent 2" w:semiHidden="0" w:uiPriority="67" w:unhideWhenUsed="0"/>
-    <w:lsdException w:name="Medium Grid 2 Accent 2" w:semiHidden="0" w:uiPriority="68" w:unhideWhenUsed="0"/>
-    <w:lsdException w:name="Medium Grid 3 Accent 2" w:semiHidden="0" w:uiPriority="69" w:unhideWhenUsed="0"/>
-    <w:lsdException w:name="Dark List Accent 2" w:semiHidden="0" w:uiPriority="70" w:unhideWhenUsed="0"/>
-    <w:lsdException w:name="Colorful Shading Accent 2" w:semiHidden="0" w:uiPriority="71" w:unhideWhenUsed="0"/>
-    <w:lsdException w:name="Colorful List Accent 2" w:semiHidden="0" w:uiPriority="72" w:unhideWhenUsed="0"/>
-    <w:lsdException w:name="Colorful Grid Accent 2" w:semiHidden="0" w:uiPriority="73" w:unhideWhenUsed="0"/>
-    <w:lsdException w:name="Light Shading Accent 3" w:semiHidden="0" w:uiPriority="60" w:unhideWhenUsed="0"/>
-    <w:lsdException w:name="Light List Accent 3" w:semiHidden="0" w:uiPriority="61" w:unhideWhenUsed="0"/>
-    <w:lsdException w:name="Light Grid Accent 3" w:semiHidden="0" w:uiPriority="62" w:unhideWhenUsed="0"/>
-    <w:lsdException w:name="Medium Shading 1 Accent 3" w:semiHidden="0" w:uiPriority="63" w:unhideWhenUsed="0"/>
-    <w:lsdException w:name="Medium Shading 2 Accent 3" w:semiHidden="0" w:uiPriority="64" w:unhideWhenUsed="0"/>
-    <w:lsdException w:name="Medium List 1 Accent 3" w:semiHidden="0" w:uiPriority="65" w:unhideWhenUsed="0"/>
-    <w:lsdException w:name="Medium List 2 Accent 3" w:semiHidden="0" w:uiPriority="66" w:unhideWhenUsed="0"/>
-    <w:lsdException w:name="Medium Grid 1 Accent 3" w:semiHidden="0" w:uiPriority="67" w:unhideWhenUsed="0"/>
-    <w:lsdException w:name="Medium Grid 2 Accent 3" w:semiHidden="0" w:uiPriority="68" w:unhideWhenUsed="0"/>
-    <w:lsdException w:name="Medium Grid 3 Accent 3" w:semiHidden="0" w:uiPriority="69" w:unhideWhenUsed="0"/>
-    <w:lsdException w:name="Dark List Accent 3" w:semiHidden="0" w:uiPriority="70" w:unhideWhenUsed="0"/>
-    <w:lsdException w:name="Colorful Shading Accent 3" w:semiHidden="0" w:uiPriority="71" w:unhideWhenUsed="0"/>
-    <w:lsdException w:name="Colorful List Accent 3" w:semiHidden="0" w:uiPriority="72" w:unhideWhenUsed="0"/>
-    <w:lsdException w:name="Colorful Grid Accent 3" w:semiHidden="0" w:uiPriority="73" w:unhideWhenUsed="0"/>
-    <w:lsdException w:name="Light Shading Accent 4" w:semiHidden="0" w:uiPriority="60" w:unhideWhenUsed="0"/>
-    <w:lsdException w:name="Light List Accent 4" w:semiHidden="0" w:uiPriority="61" w:unhideWhenUsed="0"/>
-    <w:lsdException w:name="Light Grid Accent 4" w:semiHidden="0" w:uiPriority="62" w:unhideWhenUsed="0"/>
-    <w:lsdException w:name="Medium Shading 1 Accent 4" w:semiHidden="0" w:uiPriority="63" w:unhideWhenUsed="0"/>
-    <w:lsdException w:name="Medium Shading 2 Accent 4" w:semiHidden="0" w:uiPriority="64" w:unhideWhenUsed="0"/>
-    <w:lsdException w:name="Medium List 1 Accent 4" w:semiHidden="0" w:uiPriority="65" w:unhideWhenUsed="0"/>
-    <w:lsdException w:name="Medium List 2 Accent 4" w:semiHidden="0" w:uiPriority="66" w:unhideWhenUsed="0"/>
-    <w:lsdException w:name="Medium Grid 1 Accent 4" w:semiHidden="0" w:uiPriority="67" w:unhideWhenUsed="0"/>
-    <w:lsdException w:name="Medium Grid 2 Accent 4" w:semiHidden="0" w:uiPriority="68" w:unhideWhenUsed="0"/>
-    <w:lsdException w:name="Medium Grid 3 Accent 4" w:semiHidden="0" w:uiPriority="69" w:unhideWhenUsed="0"/>
-    <w:lsdException w:name="Dark List Accent 4" w:semiHidden="0" w:uiPriority="70" w:unhideWhenUsed="0"/>
-    <w:lsdException w:name="Colorful Shading Accent 4" w:semiHidden="0" w:uiPriority="71" w:unhideWhenUsed="0"/>
-    <w:lsdException w:name="Colorful List Accent 4" w:semiHidden="0" w:uiPriority="72" w:unhideWhenUsed="0"/>
-    <w:lsdException w:name="Colorful Grid Accent 4" w:semiHidden="0" w:uiPriority="73" w:unhideWhenUsed="0"/>
-    <w:lsdException w:name="Light Shading Accent 5" w:semiHidden="0" w:uiPriority="60" w:unhideWhenUsed="0"/>
-    <w:lsdException w:name="Light List Accent 5" w:semiHidden="0" w:uiPriority="61" w:unhideWhenUsed="0"/>
-    <w:lsdException w:name="Light Grid Accent 5" w:semiHidden="0" w:uiPriority="62" w:unhideWhenUsed="0"/>
-    <w:lsdException w:name="Medium Shading 1 Accent 5" w:semiHidden="0" w:uiPriority="63" w:unhideWhenUsed="0"/>
-    <w:lsdException w:name="Medium Shading 2 Accent 5" w:semiHidden="0" w:uiPriority="64" w:unhideWhenUsed="0"/>
-    <w:lsdException w:name="Medium List 1 Accent 5" w:semiHidden="0" w:uiPriority="65" w:unhideWhenUsed="0"/>
-    <w:lsdException w:name="Medium List 2 Accent 5" w:semiHidden="0" w:uiPriority="66" w:unhideWhenUsed="0"/>
-    <w:lsdException w:name="Medium Grid 1 Accent 5" w:semiHidden="0" w:uiPriority="67" w:unhideWhenUsed="0"/>
-    <w:lsdException w:name="Medium Grid 2 Accent 5" w:semiHidden="0" w:uiPriority="68" w:unhideWhenUsed="0"/>
-    <w:lsdException w:name="Medium Grid 3 Accent 5" w:semiHidden="0" w:uiPriority="69" w:unhideWhenUsed="0"/>
-    <w:lsdException w:name="Dark List Accent 5" w:semiHidden="0" w:uiPriority="70" w:unhideWhenUsed="0"/>
-    <w:lsdException w:name="Colorful Shading Accent 5" w:semiHidden="0" w:uiPriority="71" w:unhideWhenUsed="0"/>
-    <w:lsdException w:name="Colorful List Accent 5" w:semiHidden="0" w:uiPriority="72" w:unhideWhenUsed="0"/>
-    <w:lsdException w:name="Colorful Grid Accent 5" w:semiHidden="0" w:uiPriority="73" w:unhideWhenUsed="0"/>
-    <w:lsdException w:name="Light Shading Accent 6" w:semiHidden="0" w:uiPriority="60" w:unhideWhenUsed="0"/>
-    <w:lsdException w:name="Light List Accent 6" w:semiHidden="0" w:uiPriority="61" w:unhideWhenUsed="0"/>
-    <w:lsdException w:name="Light Grid Accent 6" w:semiHidden="0" w:uiPriority="62" w:unhideWhenUsed="0"/>
-    <w:lsdException w:name="Medium Shading 1 Accent 6" w:semiHidden="0" w:uiPriority="63" w:unhideWhenUsed="0"/>
-    <w:lsdException w:name="Medium Shading 2 Accent 6" w:semiHidden="0" w:uiPriority="64" w:unhideWhenUsed="0"/>
-    <w:lsdException w:name="Medium List 1 Accent 6" w:semiHidden="0" w:uiPriority="65" w:unhideWhenUsed="0"/>
-    <w:lsdException w:name="Medium List 2 Accent 6" w:semiHidden="0" w:uiPriority="66" w:unhideWhenUsed="0"/>
-    <w:lsdException w:name="Medium Grid 1 Accent 6" w:semiHidden="0" w:uiPriority="67" w:unhideWhenUsed="0"/>
-    <w:lsdException w:name="Medium Grid 2 Accent 6" w:semiHidden="0" w:uiPriority="68" w:unhideWhenUsed="0"/>
-    <w:lsdException w:name="Medium Grid 3 Accent 6" w:semiHidden="0" w:uiPriority="69" w:unhideWhenUsed="0"/>
-    <w:lsdException w:name="Dark List Accent 6" w:semiHidden="0" w:uiPriority="70" w:unhideWhenUsed="0"/>
-    <w:lsdException w:name="Colorful Shading Accent 6" w:semiHidden="0" w:uiPriority="71" w:unhideWhenUsed="0"/>
-    <w:lsdException w:name="Colorful List Accent 6" w:semiHidden="0" w:uiPriority="72" w:unhideWhenUsed="0"/>
-    <w:lsdException w:name="Colorful Grid Accent 6" w:semiHidden="0" w:uiPriority="73" w:unhideWhenUsed="0"/>
-    <w:lsdException w:name="Subtle Emphasis" w:semiHidden="0" w:uiPriority="19" w:unhideWhenUsed="0" w:qFormat="1"/>
-    <w:lsdException w:name="Intense Emphasis" w:semiHidden="0" w:uiPriority="21" w:unhideWhenUsed="0" w:qFormat="1"/>
-    <w:lsdException w:name="Subtle Reference" w:semiHidden="0" w:uiPriority="31" w:unhideWhenUsed="0" w:qFormat="1"/>
-    <w:lsdException w:name="Intense Reference" w:semiHidden="0" w:uiPriority="32" w:unhideWhenUsed="0" w:qFormat="1"/>
-    <w:lsdException w:name="Book Title" w:semiHidden="0" w:uiPriority="33" w:unhideWhenUsed="0" w:qFormat="1"/>
-    <w:lsdException w:name="Bibliography" w:uiPriority="37"/>
-    <w:lsdException w:name="TOC Heading" w:uiPriority="39" w:qFormat="1"/>
-  </w:latentStyles>
-  <w:style w:type="paragraph" w:default="1" w:styleId="Normal">
-    <w:name w:val="Normal"/>
-    <w:qFormat/>
-    <w:rsid w:val="006111B9"/>
-    <w:pPr>
-      <w:spacing w:after="160" w:line="259" w:lineRule="auto"/>
-    </w:pPr>
-    <w:rPr>
-      <w:rFonts w:ascii="Times New Roman" w:hAnsi="Times New Roman"/>
-      <w:lang w:val="vi-VN"/>
-    </w:rPr>
-  </w:style>
-  <w:style w:type="paragraph" w:styleId="Heading1">
-    <w:name w:val="heading 1"/>
-    <w:basedOn w:val="Normal"/>
-    <w:next w:val="Normal"/>
-    <w:link w:val="Heading1Char"/>
-    <w:uiPriority w:val="9"/>
-    <w:qFormat/>
-    <w:rsid w:val="006111B9"/>
-    <w:pPr>
-      <w:keepNext/>
-      <w:keepLines/>
-      <w:spacing w:before="480" w:after="0"/>
-      <w:outlineLvl w:val="0"/>
-    </w:pPr>
-    <w:rPr>
-      <w:rFonts w:asciiTheme="majorHAnsi" w:eastAsiaTheme="majorEastAsia" w:hAnsiTheme="majorHAnsi" w:cstheme="majorBidi"/>
-      <w:b/>
-      <w:bCs/>
-      <w:color w:val="365F91" w:themeColor="accent1" w:themeShade="BF"/>
-      <w:sz w:val="28"/>
-      <w:szCs w:val="28"/>
-    </w:rPr>
-  </w:style>
-  <w:style w:type="paragraph" w:styleId="Heading2">
-    <w:name w:val="heading 2"/>
-    <w:basedOn w:val="Normal"/>
-    <w:next w:val="Normal"/>
-    <w:link w:val="Heading2Char"/>
-    <w:uiPriority w:val="9"/>
-    <w:unhideWhenUsed/>
-    <w:qFormat/>
-    <w:rsid w:val="006111B9"/>
-    <w:pPr>
-      <w:keepNext/>
-      <w:keepLines/>
-      <w:spacing w:before="200" w:after="0"/>
-      <w:outlineLvl w:val="1"/>
-    </w:pPr>
-    <w:rPr>
-      <w:rFonts w:asciiTheme="majorHAnsi" w:eastAsiaTheme="majorEastAsia" w:hAnsiTheme="majorHAnsi" w:cstheme="majorBidi"/>
-      <w:b/>
-      <w:bCs/>
-      <w:color w:val="4F81BD" w:themeColor="accent1"/>
-      <w:sz w:val="26"/>
-      <w:szCs w:val="26"/>
-    </w:rPr>
-  </w:style>
-  <w:style w:type="paragraph" w:styleId="Heading3">
-    <w:name w:val="heading 3"/>
-    <w:basedOn w:val="Normal"/>
-    <w:next w:val="Normal"/>
-    <w:link w:val="Heading3Char"/>
-    <w:uiPriority w:val="9"/>
-    <w:unhideWhenUsed/>
-    <w:qFormat/>
-    <w:rsid w:val="006111B9"/>
-    <w:pPr>
-      <w:keepNext/>
-      <w:keepLines/>
-      <w:spacing w:before="200" w:after="0"/>
-      <w:outlineLvl w:val="2"/>
-    </w:pPr>
-    <w:rPr>
-      <w:rFonts w:asciiTheme="majorHAnsi" w:eastAsiaTheme="majorEastAsia" w:hAnsiTheme="majorHAnsi" w:cstheme="majorBidi"/>
-      <w:b/>
-      <w:bCs/>
-      <w:color w:val="4F81BD" w:themeColor="accent1"/>
-    </w:rPr>
-  </w:style>
-  <w:style w:type="character" w:default="1" w:styleId="DefaultParagraphFont">
-    <w:name w:val="Default Paragraph Font"/>
-    <w:uiPriority w:val="1"/>
-    <w:semiHidden/>
-    <w:unhideWhenUsed/>
-  </w:style>
-  <w:style w:type="table" w:default="1" w:styleId="TableNormal">
-    <w:name w:val="Normal Table"/>
-    <w:uiPriority w:val="99"/>
-    <w:semiHidden/>
-    <w:unhideWhenUsed/>
-    <w:tblPr>
-      <w:tblInd w:w="0" w:type="dxa"/>
-      <w:tblCellMar>
-        <w:top w:w="0" w:type="dxa"/>
-        <w:left w:w="108" w:type="dxa"/>
-        <w:bottom w:w="0" w:type="dxa"/>
-        <w:right w:w="108" w:type="dxa"/>
-      </w:tblCellMar>
-    </w:tblPr>
-  </w:style>
-  <w:style w:type="numbering" w:default="1" w:styleId="NoList">
-    <w:name w:val="No List"/>
-    <w:uiPriority w:val="99"/>
-    <w:semiHidden/>
-    <w:unhideWhenUsed/>
-  </w:style>
-  <w:style w:type="table" w:styleId="TableGrid">
-    <w:name w:val="Table Grid"/>
-    <w:basedOn w:val="TableNormal"/>
-    <w:uiPriority w:val="39"/>
-    <w:rsid w:val="006111B9"/>
-    <w:pPr>
-      <w:spacing w:after="0" w:line="240" w:lineRule="auto"/>
-    </w:pPr>
-    <w:rPr>
-      <w:rFonts w:ascii="Times New Roman" w:hAnsi="Times New Roman"/>
-      <w:lang w:val="vi-VN"/>
-    </w:rPr>
-    <w:tblPr>
-      <w:tblInd w:w="0" w:type="dxa"/>
-      <w:tblBorders>
-        <w:top w:val="single" w:sz="4" w:space="0" w:color="auto"/>
-        <w:left w:val="single" w:sz="4" w:space="0" w:color="auto"/>
-        <w:bottom w:val="single" w:sz="4" w:space="0" w:color="auto"/>
-        <w:right w:val="single" w:sz="4" w:space="0" w:color="auto"/>
-        <w:insideH w:val="single" w:sz="4" w:space="0" w:color="auto"/>
-        <w:insideV w:val="single" w:sz="4" w:space="0" w:color="auto"/>
-      </w:tblBorders>
-      <w:tblCellMar>
-        <w:top w:w="0" w:type="dxa"/>
-        <w:left w:w="108" w:type="dxa"/>
-        <w:bottom w:w="0" w:type="dxa"/>
-        <w:right w:w="108" w:type="dxa"/>
-      </w:tblCellMar>
-    </w:tblPr>
-  </w:style>
-  <w:style w:type="paragraph" w:styleId="ListParagraph">
-    <w:name w:val="List Paragraph"/>
-    <w:basedOn w:val="Normal"/>
-    <w:uiPriority w:val="34"/>
-    <w:qFormat/>
-    <w:rsid w:val="006111B9"/>
-    <w:pPr>
-      <w:ind w:left="720"/>
-      <w:contextualSpacing/>
-    </w:pPr>
-  </w:style>
-  <w:style w:type="character" w:customStyle="1" w:styleId="Heading2Char">
-    <w:name w:val="Heading 2 Char"/>
-    <w:basedOn w:val="DefaultParagraphFont"/>
-    <w:link w:val="Heading2"/>
-    <w:uiPriority w:val="9"/>
-    <w:rsid w:val="006111B9"/>
-    <w:rPr>
-      <w:rFonts w:asciiTheme="majorHAnsi" w:eastAsiaTheme="majorEastAsia" w:hAnsiTheme="majorHAnsi" w:cstheme="majorBidi"/>
-      <w:b/>
-      <w:bCs/>
-      <w:color w:val="4F81BD" w:themeColor="accent1"/>
-      <w:sz w:val="26"/>
-      <w:szCs w:val="26"/>
-      <w:lang w:val="vi-VN"/>
-    </w:rPr>
-  </w:style>
-  <w:style w:type="character" w:customStyle="1" w:styleId="Heading1Char">
-    <w:name w:val="Heading 1 Char"/>
-    <w:basedOn w:val="DefaultParagraphFont"/>
-    <w:link w:val="Heading1"/>
-    <w:uiPriority w:val="9"/>
-    <w:rsid w:val="006111B9"/>
-    <w:rPr>
-      <w:rFonts w:asciiTheme="majorHAnsi" w:eastAsiaTheme="majorEastAsia" w:hAnsiTheme="majorHAnsi" w:cstheme="majorBidi"/>
-      <w:b/>
-      <w:bCs/>
-      <w:color w:val="365F91" w:themeColor="accent1" w:themeShade="BF"/>
-      <w:sz w:val="28"/>
-      <w:szCs w:val="28"/>
-      <w:lang w:val="vi-VN"/>
-    </w:rPr>
-  </w:style>
-  <w:style w:type="character" w:customStyle="1" w:styleId="Heading3Char">
-    <w:name w:val="Heading 3 Char"/>
-    <w:basedOn w:val="DefaultParagraphFont"/>
-    <w:link w:val="Heading3"/>
-    <w:uiPriority w:val="9"/>
-    <w:rsid w:val="006111B9"/>
-    <w:rPr>
-      <w:rFonts w:asciiTheme="majorHAnsi" w:eastAsiaTheme="majorEastAsia" w:hAnsiTheme="majorHAnsi" w:cstheme="majorBidi"/>
-      <w:b/>
-      <w:bCs/>
-      <w:color w:val="4F81BD" w:themeColor="accent1"/>
-      <w:lang w:val="vi-VN"/>
-    </w:rPr>
-  </w:style>
-  <w:style w:type="character" w:styleId="Hyperlink">
-    <w:name w:val="Hyperlink"/>
-    <w:basedOn w:val="DefaultParagraphFont"/>
-    <w:uiPriority w:val="99"/>
-    <w:unhideWhenUsed/>
-    <w:rsid w:val="00B4333B"/>
-    <w:rPr>
-      <w:color w:val="0000FF" w:themeColor="hyperlink"/>
-      <w:u w:val="single"/>
-    </w:rPr>
-  </w:style>
-</w:styles>
-</file>
-
-<file path=word/stylesWithEffects.xml><?xml version="1.0" encoding="utf-8"?>
-<w:styles xmlns:wpc="http://schemas.microsoft.com/office/word/2010/wordprocessingCanvas" xmlns:mc="http://schemas.openxmlformats.org/markup-compatibility/2006" xmlns:o="urn:schemas-microsoft-com:office:office" xmlns:r="http://schemas.openxmlformats.org/officeDocument/2006/relationships" xmlns:m="http://schemas.openxmlformats.org/officeDocument/2006/math" xmlns:v="urn:schemas-microsoft-com:vml" xmlns:wp14="http://schemas.microsoft.com/office/word/2010/wordprocessingDrawing" xmlns:wp="http://schemas.openxmlformats.org/drawingml/2006/wordprocessingDrawing" xmlns:w10="urn:schemas-microsoft-com:office:word" xmlns:w="http://schemas.openxmlformats.org/wordprocessingml/2006/main" xmlns:w14="http://schemas.microsoft.com/office/word/2010/wordml" xmlns:wpg="http://schemas.microsoft.com/office/word/2010/wordprocessingGroup" xmlns:wpi="http://schemas.microsoft.com/office/word/2010/wordprocessingInk" xmlns:wne="http://schemas.microsoft.com/office/word/2006/wordml" xmlns:wps="http://schemas.microsoft.com/office/word/2010/wordprocessingShape" mc:Ignorable="w14 wp14">
-  <w:docDefaults>
-    <w:rPrDefault>
-      <w:rPr>
-        <w:rFonts w:asciiTheme="minorHAnsi" w:eastAsiaTheme="minorHAnsi" w:hAnsiTheme="minorHAnsi" w:cstheme="minorBidi"/>
-        <w:sz w:val="22"/>
-        <w:szCs w:val="22"/>
-        <w:lang w:val="en-US" w:eastAsia="en-US" w:bidi="ar-SA"/>
-      </w:rPr>
-    </w:rPrDefault>
-    <w:pPrDefault>
-      <w:pPr>
-        <w:spacing w:after="200" w:line="276" w:lineRule="auto"/>
-      </w:pPr>
-    </w:pPrDefault>
-  </w:docDefaults>
-  <w:latentStyles w:defLockedState="0" w:defUIPriority="99" w:defSemiHidden="1" w:defUnhideWhenUsed="1" w:defQFormat="0" w:count="267">
-    <w:lsdException w:name="Normal" w:semiHidden="0" w:uiPriority="0" w:unhideWhenUsed="0" w:qFormat="1"/>
-    <w:lsdException w:name="heading 1" w:semiHidden="0" w:uiPriority="9" w:unhideWhenUsed="0" w:qFormat="1"/>
-    <w:lsdException w:name="heading 2" w:uiPriority="9" w:qFormat="1"/>
-    <w:lsdException w:name="heading 3" w:uiPriority="9" w:qFormat="1"/>
-    <w:lsdException w:name="heading 4" w:uiPriority="9" w:qFormat="1"/>
-    <w:lsdException w:name="heading 5" w:uiPriority="9" w:qFormat="1"/>
-    <w:lsdException w:name="heading 6" w:uiPriority="9" w:qFormat="1"/>
-    <w:lsdException w:name="heading 7" w:uiPriority="9" w:qFormat="1"/>
-    <w:lsdException w:name="heading 8" w:uiPriority="9" w:qFormat="1"/>
-    <w:lsdException w:name="heading 9" w:uiPriority="9" w:qFormat="1"/>
-    <w:lsdException w:name="toc 1" w:uiPriority="39"/>
-    <w:lsdException w:name="toc 2" w:uiPriority="39"/>
-    <w:lsdException w:name="toc 3" w:uiPriority="39"/>
-    <w:lsdException w:name="toc 4" w:uiPriority="39"/>
-    <w:lsdException w:name="toc 5" w:uiPriority="39"/>
-    <w:lsdException w:name="toc 6" w:uiPriority="39"/>
-    <w:lsdException w:name="toc 7" w:uiPriority="39"/>
-    <w:lsdException w:name="toc 8" w:uiPriority="39"/>
-    <w:lsdException w:name="toc 9" w:uiPriority="39"/>
-    <w:lsdException w:name="caption" w:uiPriority="35" w:qFormat="1"/>
-    <w:lsdException w:name="Title" w:semiHidden="0" w:uiPriority="10" w:unhideWhenUsed="0" w:qFormat="1"/>
-    <w:lsdException w:name="Default Paragraph Font" w:uiPriority="1"/>
-    <w:lsdException w:name="Subtitle" w:semiHidden="0" w:uiPriority="11" w:unhideWhenUsed="0" w:qFormat="1"/>
-    <w:lsdException w:name="Strong" w:semiHidden="0" w:uiPriority="22" w:unhideWhenUsed="0" w:qFormat="1"/>
-    <w:lsdException w:name="Emphasis" w:semiHidden="0" w:uiPriority="20" w:unhideWhenUsed="0" w:qFormat="1"/>
-    <w:lsdException w:name="Table Grid" w:semiHidden="0" w:uiPriority="39" w:unhideWhenUsed="0"/>
-    <w:lsdException w:name="Placeholder Text" w:unhideWhenUsed="0"/>
-    <w:lsdException w:name="No Spacing" w:semiHidden="0" w:uiPriority="1" w:unhideWhenUsed="0" w:qFormat="1"/>
-    <w:lsdException w:name="Light Shading" w:semiHidden="0" w:uiPriority="60" w:unhideWhenUsed="0"/>
-    <w:lsdException w:name="Light List" w:semiHidden="0" w:uiPriority="61" w:unhideWhenUsed="0"/>
-    <w:lsdException w:name="Light Grid" w:semiHidden="0" w:uiPriority="62" w:unhideWhenUsed="0"/>
-    <w:lsdException w:name="Medium Shading 1" w:semiHidden="0" w:uiPriority="63" w:unhideWhenUsed="0"/>
-    <w:lsdException w:name="Medium Shading 2" w:semiHidden="0" w:uiPriority="64" w:unhideWhenUsed="0"/>
-    <w:lsdException w:name="Medium List 1" w:semiHidden="0" w:uiPriority="65" w:unhideWhenUsed="0"/>
-    <w:lsdException w:name="Medium List 2" w:semiHidden="0" w:uiPriority="66" w:unhideWhenUsed="0"/>
-    <w:lsdException w:name="Medium Grid 1" w:semiHidden="0" w:uiPriority="67" w:unhideWhenUsed="0"/>
-    <w:lsdException w:name="Medium Grid 2" w:semiHidden="0" w:uiPriority="68" w:unhideWhenUsed="0"/>
-    <w:lsdException w:name="Medium Grid 3" w:semiHidden="0" w:uiPriority="69" w:unhideWhenUsed="0"/>
-    <w:lsdException w:name="Dark List" w:semiHidden="0" w:uiPriority="70" w:unhideWhenUsed="0"/>
-    <w:lsdException w:name="Colorful Shading" w:semiHidden="0" w:uiPriority="71" w:unhideWhenUsed="0"/>
-    <w:lsdException w:name="Colorful List" w:semiHidden="0" w:uiPriority="72" w:unhideWhenUsed="0"/>
-    <w:lsdException w:name="Colorful Grid" w:semiHidden="0" w:uiPriority="73" w:unhideWhenUsed="0"/>
-    <w:lsdException w:name="Light Shading Accent 1" w:semiHidden="0" w:uiPriority="60" w:unhideWhenUsed="0"/>
-    <w:lsdException w:name="Light List Accent 1" w:semiHidden="0" w:uiPriority="61" w:unhideWhenUsed="0"/>
-    <w:lsdException w:name="Light Grid Accent 1" w:semiHidden="0" w:uiPriority="62" w:unhideWhenUsed="0"/>
-    <w:lsdException w:name="Medium Shading 1 Accent 1" w:semiHidden="0" w:uiPriority="63" w:unhideWhenUsed="0"/>
-    <w:lsdException w:name="Medium Shading 2 Accent 1" w:semiHidden="0" w:uiPriority="64" w:unhideWhenUsed="0"/>
-    <w:lsdException w:name="Medium List 1 Accent 1" w:semiHidden="0" w:uiPriority="65" w:unhideWhenUsed="0"/>
-    <w:lsdException w:name="Revision" w:unhideWhenUsed="0"/>
-    <w:lsdException w:name="List Paragraph" w:semiHidden="0" w:uiPriority="34" w:unhideWhenUsed="0" w:qFormat="1"/>
-    <w:lsdException w:name="Quote" w:semiHidden="0" w:uiPriority="29" w:unhideWhenUsed="0" w:qFormat="1"/>
-    <w:lsdException w:name="Intense Quote" w:semiHidden="0" w:uiPriority="30" w:unhideWhenUsed="0" w:qFormat="1"/>
-    <w:lsdException w:name="Medium List 2 Accent 1" w:semiHidden="0" w:uiPriority="66" w:unhideWhenUsed="0"/>
-    <w:lsdException w:name="Medium Grid 1 Accent 1" w:semiHidden="0" w:uiPriority="67" w:unhideWhenUsed="0"/>
-    <w:lsdException w:name="Medium Grid 2 Accent 1" w:semiHidden="0" w:uiPriority="68" w:unhideWhenUsed="0"/>
-    <w:lsdException w:name="Medium Grid 3 Accent 1" w:semiHidden="0" w:uiPriority="69" w:unhideWhenUsed="0"/>
-    <w:lsdException w:name="Dark List Accent 1" w:semiHidden="0" w:uiPriority="70" w:unhideWhenUsed="0"/>
-    <w:lsdException w:name="Colorful Shading Accent 1" w:semiHidden="0" w:uiPriority="71" w:unhideWhenUsed="0"/>
-    <w:lsdException w:name="Colorful List Accent 1" w:semiHidden="0" w:uiPriority="72" w:unhideWhenUsed="0"/>
-    <w:lsdException w:name="Colorful Grid Accent 1" w:semiHidden="0" w:uiPriority="73" w:unhideWhenUsed="0"/>
-    <w:lsdException w:name="Light Shading Accent 2" w:semiHidden="0" w:uiPriority="60" w:unhideWhenUsed="0"/>
-    <w:lsdException w:name="Light List Accent 2" w:semiHidden="0" w:uiPriority="61" w:unhideWhenUsed="0"/>
-    <w:lsdException w:name="Light Grid Accent 2" w:semiHidden="0" w:uiPriority="62" w:unhideWhenUsed="0"/>
-    <w:lsdException w:name="Medium Shading 1 Accent 2" w:semiHidden="0" w:uiPriority="63" w:unhideWhenUsed="0"/>
-    <w:lsdException w:name="Medium Shading 2 Accent 2" w:semiHidden="0" w:uiPriority="64" w:unhideWhenUsed="0"/>
-    <w:lsdException w:name="Medium List 1 Accent 2" w:semiHidden="0" w:uiPriority="65" w:unhideWhenUsed="0"/>
-    <w:lsdException w:name="Medium List 2 Accent 2" w:semiHidden="0" w:uiPriority="66" w:unhideWhenUsed="0"/>
-    <w:lsdException w:name="Medium Grid 1 Accent 2" w:semiHidden="0" w:uiPriority="67" w:unhideWhenUsed="0"/>
-    <w:lsdException w:name="Medium Grid 2 Accent 2" w:semiHidden="0" w:uiPriority="68" w:unhideWhenUsed="0"/>
-    <w:lsdException w:name="Medium Grid 3 Accent 2" w:semiHidden="0" w:uiPriority="69" w:unhideWhenUsed="0"/>
-    <w:lsdException w:name="Dark List Accent 2" w:semiHidden="0" w:uiPriority="70" w:unhideWhenUsed="0"/>
-    <w:lsdException w:name="Colorful Shading Accent 2" w:semiHidden="0" w:uiPriority="71" w:unhideWhenUsed="0"/>
-    <w:lsdException w:name="Colorful List Accent 2" w:semiHidden="0" w:uiPriority="72" w:unhideWhenUsed="0"/>
-    <w:lsdException w:name="Colorful Grid Accent 2" w:semiHidden="0" w:uiPriority="73" w:unhideWhenUsed="0"/>
-    <w:lsdException w:name="Light Shading Accent 3" w:semiHidden="0" w:uiPriority="60" w:unhideWhenUsed="0"/>
-    <w:lsdException w:name="Light List Accent 3" w:semiHidden="0" w:uiPriority="61" w:unhideWhenUsed="0"/>
-    <w:lsdException w:name="Light Grid Accent 3" w:semiHidden="0" w:uiPriority="62" w:unhideWhenUsed="0"/>
-    <w:lsdException w:name="Medium Shading 1 Accent 3" w:semiHidden="0" w:uiPriority="63" w:unhideWhenUsed="0"/>
-    <w:lsdException w:name="Medium Shading 2 Accent 3" w:semiHidden="0" w:uiPriority="64" w:unhideWhenUsed="0"/>
-    <w:lsdException w:name="Medium List 1 Accent 3" w:semiHidden="0" w:uiPriority="65" w:unhideWhenUsed="0"/>
-    <w:lsdException w:name="Medium List 2 Accent 3" w:semiHidden="0" w:uiPriority="66" w:unhideWhenUsed="0"/>
-    <w:lsdException w:name="Medium Grid 1 Accent 3" w:semiHidden="0" w:uiPriority="67" w:unhideWhenUsed="0"/>
-    <w:lsdException w:name="Medium Grid 2 Accent 3" w:semiHidden="0" w:uiPriority="68" w:unhideWhenUsed="0"/>
-    <w:lsdException w:name="Medium Grid 3 Accent 3" w:semiHidden="0" w:uiPriority="69" w:unhideWhenUsed="0"/>
-    <w:lsdException w:name="Dark List Accent 3" w:semiHidden="0" w:uiPriority="70" w:unhideWhenUsed="0"/>
-    <w:lsdException w:name="Colorful Shading Accent 3" w:semiHidden="0" w:uiPriority="71" w:unhideWhenUsed="0"/>
-    <w:lsdException w:name="Colorful List Accent 3" w:semiHidden="0" w:uiPriority="72" w:unhideWhenUsed="0"/>
-    <w:lsdException w:name="Colorful Grid Accent 3" w:semiHidden="0" w:uiPriority="73" w:unhideWhenUsed="0"/>
-    <w:lsdException w:name="Light Shading Accent 4" w:semiHidden="0" w:uiPriority="60" w:unhideWhenUsed="0"/>
-    <w:lsdException w:name="Light List Accent 4" w:semiHidden="0" w:uiPriority="61" w:unhideWhenUsed="0"/>
-    <w:lsdException w:name="Light Grid Accent 4" w:semiHidden="0" w:uiPriority="62" w:unhideWhenUsed="0"/>
-    <w:lsdException w:name="Medium Shading 1 Accent 4" w:semiHidden="0" w:uiPriority="63" w:unhideWhenUsed="0"/>
-    <w:lsdException w:name="Medium Shading 2 Accent 4" w:semiHidden="0" w:uiPriority="64" w:unhideWhenUsed="0"/>
-    <w:lsdException w:name="Medium List 1 Accent 4" w:semiHidden="0" w:uiPriority="65" w:unhideWhenUsed="0"/>
-    <w:lsdException w:name="Medium List 2 Accent 4" w:semiHidden="0" w:uiPriority="66" w:unhideWhenUsed="0"/>
-    <w:lsdException w:name="Medium Grid 1 Accent 4" w:semiHidden="0" w:uiPriority="67" w:unhideWhenUsed="0"/>
-    <w:lsdException w:name="Medium Grid 2 Accent 4" w:semiHidden="0" w:uiPriority="68" w:unhideWhenUsed="0"/>
-    <w:lsdException w:name="Medium Grid 3 Accent 4" w:semiHidden="0" w:uiPriority="69" w:unhideWhenUsed="0"/>
-    <w:lsdException w:name="Dark List Accent 4" w:semiHidden="0" w:uiPriority="70" w:unhideWhenUsed="0"/>
-    <w:lsdException w:name="Colorful Shading Accent 4" w:semiHidden="0" w:uiPriority="71" w:unhideWhenUsed="0"/>
-    <w:lsdException w:name="Colorful List Accent 4" w:semiHidden="0" w:uiPriority="72" w:unhideWhenUsed="0"/>
-    <w:lsdException w:name="Colorful Grid Accent 4" w:semiHidden="0" w:uiPriority="73" w:unhideWhenUsed="0"/>
-    <w:lsdException w:name="Light Shading Accent 5" w:semiHidden="0" w:uiPriority="60" w:unhideWhenUsed="0"/>
-    <w:lsdException w:name="Light List Accent 5" w:semiHidden="0" w:uiPriority="61" w:unhideWhenUsed="0"/>
-    <w:lsdException w:name="Light Grid Accent 5" w:semiHidden="0" w:uiPriority="62" w:unhideWhenUsed="0"/>
-    <w:lsdException w:name="Medium Shading 1 Accent 5" w:semiHidden="0" w:uiPriority="63" w:unhideWhenUsed="0"/>
-    <w:lsdException w:name="Medium Shading 2 Accent 5" w:semiHidden="0" w:uiPriority="64" w:unhideWhenUsed="0"/>
-    <w:lsdException w:name="Medium List 1 Accent 5" w:semiHidden="0" w:uiPriority="65" w:unhideWhenUsed="0"/>
-    <w:lsdException w:name="Medium List 2 Accent 5" w:semiHidden="0" w:uiPriority="66" w:unhideWhenUsed="0"/>
-    <w:lsdException w:name="Medium Grid 1 Accent 5" w:semiHidden="0" w:uiPriority="67" w:unhideWhenUsed="0"/>
-    <w:lsdException w:name="Medium Grid 2 Accent 5" w:semiHidden="0" w:uiPriority="68" w:unhideWhenUsed="0"/>
-    <w:lsdException w:name="Medium Grid 3 Accent 5" w:semiHidden="0" w:uiPriority="69" w:unhideWhenUsed="0"/>
-    <w:lsdException w:name="Dark List Accent 5" w:semiHidden="0" w:uiPriority="70" w:unhideWhenUsed="0"/>
-    <w:lsdException w:name="Colorful Shading Accent 5" w:semiHidden="0" w:uiPriority="71" w:unhideWhenUsed="0"/>
-    <w:lsdException w:name="Colorful List Accent 5" w:semiHidden="0" w:uiPriority="72" w:unhideWhenUsed="0"/>
-    <w:lsdException w:name="Colorful Grid Accent 5" w:semiHidden="0" w:uiPriority="73" w:unhideWhenUsed="0"/>
-    <w:lsdException w:name="Light Shading Accent 6" w:semiHidden="0" w:uiPriority="60" w:unhideWhenUsed="0"/>
-    <w:lsdException w:name="Light List Accent 6" w:semiHidden="0" w:uiPriority="61" w:unhideWhenUsed="0"/>
-    <w:lsdException w:name="Light Grid Accent 6" w:semiHidden="0" w:uiPriority="62" w:unhideWhenUsed="0"/>
-    <w:lsdException w:name="Medium Shading 1 Accent 6" w:semiHidden="0" w:uiPriority="63" w:unhideWhenUsed="0"/>
-    <w:lsdException w:name="Medium Shading 2 Accent 6" w:semiHidden="0" w:uiPriority="64" w:unhideWhenUsed="0"/>
-    <w:lsdException w:name="Medium List 1 Accent 6" w:semiHidden="0" w:uiPriority="65" w:unhideWhenUsed="0"/>
-    <w:lsdException w:name="Medium List 2 Accent 6" w:semiHidden="0" w:uiPriority="66" w:unhideWhenUsed="0"/>
-    <w:lsdException w:name="Medium Grid 1 Accent 6" w:semiHidden="0" w:uiPriority="67" w:unhideWhenUsed="0"/>
-    <w:lsdException w:name="Medium Grid 2 Accent 6" w:semiHidden="0" w:uiPriority="68" w:unhideWhenUsed="0"/>
-    <w:lsdException w:name="Medium Grid 3 Accent 6" w:semiHidden="0" w:uiPriority="69" w:unhideWhenUsed="0"/>
-    <w:lsdException w:name="Dark List Accent 6" w:semiHidden="0" w:uiPriority="70" w:unhideWhenUsed="0"/>
-    <w:lsdException w:name="Colorful Shading Accent 6" w:semiHidden="0" w:uiPriority="71" w:unhideWhenUsed="0"/>
-    <w:lsdException w:name="Colorful List Accent 6" w:semiHidden="0" w:uiPriority="72" w:unhideWhenUsed="0"/>
-    <w:lsdException w:name="Colorful Grid Accent 6" w:semiHidden="0" w:uiPriority="73" w:unhideWhenUsed="0"/>
-    <w:lsdException w:name="Subtle Emphasis" w:semiHidden="0" w:uiPriority="19" w:unhideWhenUsed="0" w:qFormat="1"/>
-    <w:lsdException w:name="Intense Emphasis" w:semiHidden="0" w:uiPriority="21" w:unhideWhenUsed="0" w:qFormat="1"/>
-    <w:lsdException w:name="Subtle Reference" w:semiHidden="0" w:uiPriority="31" w:unhideWhenUsed="0" w:qFormat="1"/>
-    <w:lsdException w:name="Intense Reference" w:semiHidden="0" w:uiPriority="32" w:unhideWhenUsed="0" w:qFormat="1"/>
-    <w:lsdException w:name="Book Title" w:semiHidden="0" w:uiPriority="33" w:unhideWhenUsed="0" w:qFormat="1"/>
-    <w:lsdException w:name="Bibliography" w:uiPriority="37"/>
-    <w:lsdException w:name="TOC Heading" w:uiPriority="39" w:qFormat="1"/>
+  <w:latentStyles w:defLockedState="0" w:defUIPriority="99" w:defSemiHidden="0" w:defUnhideWhenUsed="0" w:defQFormat="0" w:count="371">
+    <w:lsdException w:name="Normal" w:uiPriority="0" w:qFormat="1"/>
+    <w:lsdException w:name="heading 1" w:uiPriority="9" w:qFormat="1"/>
+    <w:lsdException w:name="heading 2" w:semiHidden="1" w:uiPriority="9" w:unhideWhenUsed="1" w:qFormat="1"/>
+    <w:lsdException w:name="heading 3" w:semiHidden="1" w:uiPriority="9" w:unhideWhenUsed="1" w:qFormat="1"/>
+    <w:lsdException w:name="heading 4" w:semiHidden="1" w:uiPriority="9" w:unhideWhenUsed="1" w:qFormat="1"/>
+    <w:lsdException w:name="heading 5" w:semiHidden="1" w:uiPriority="9" w:unhideWhenUsed="1" w:qFormat="1"/>
+    <w:lsdException w:name="heading 6" w:semiHidden="1" w:uiPriority="9" w:unhideWhenUsed="1" w:qFormat="1"/>
+    <w:lsdException w:name="heading 7" w:semiHidden="1" w:uiPriority="9" w:unhideWhenUsed="1" w:qFormat="1"/>
+    <w:lsdException w:name="heading 8" w:semiHidden="1" w:uiPriority="9" w:unhideWhenUsed="1" w:qFormat="1"/>
+    <w:lsdException w:name="heading 9" w:semiHidden="1" w:uiPriority="9" w:unhideWhenUsed="1" w:qFormat="1"/>
+    <w:lsdException w:name="index 1" w:semiHidden="1" w:unhideWhenUsed="1"/>
+    <w:lsdException w:name="index 2" w:semiHidden="1" w:unhideWhenUsed="1"/>
+    <w:lsdException w:name="index 3" w:semiHidden="1" w:unhideWhenUsed="1"/>
+    <w:lsdException w:name="index 4" w:semiHidden="1" w:unhideWhenUsed="1"/>
+    <w:lsdException w:name="index 5" w:semiHidden="1" w:unhideWhenUsed="1"/>
+    <w:lsdException w:name="index 6" w:semiHidden="1" w:unhideWhenUsed="1"/>
+    <w:lsdException w:name="index 7" w:semiHidden="1" w:unhideWhenUsed="1"/>
+    <w:lsdException w:name="index 8" w:semiHidden="1" w:unhideWhenUsed="1"/>
+    <w:lsdException w:name="index 9" w:semiHidden="1" w:unhideWhenUsed="1"/>
+    <w:lsdException w:name="toc 1" w:semiHidden="1" w:uiPriority="39" w:unhideWhenUsed="1"/>
+    <w:lsdException w:name="toc 2" w:semiHidden="1" w:uiPriority="39" w:unhideWhenUsed="1"/>
+    <w:lsdException w:name="toc 3" w:semiHidden="1" w:uiPriority="39" w:unhideWhenUsed="1"/>
+    <w:lsdException w:name="toc 4" w:semiHidden="1" w:uiPriority="39" w:unhideWhenUsed="1"/>
+    <w:lsdException w:name="toc 5" w:semiHidden="1" w:uiPriority="39" w:unhideWhenUsed="1"/>
+    <w:lsdException w:name="toc 6" w:semiHidden="1" w:uiPriority="39" w:unhideWhenUsed="1"/>
+    <w:lsdException w:name="toc 7" w:semiHidden="1" w:uiPriority="39" w:unhideWhenUsed="1"/>
+    <w:lsdException w:name="toc 8" w:semiHidden="1" w:uiPriority="39" w:unhideWhenUsed="1"/>
+    <w:lsdException w:name="toc 9" w:semiHidden="1" w:uiPriority="39" w:unhideWhenUsed="1"/>
+    <w:lsdException w:name="Normal Indent" w:semiHidden="1" w:unhideWhenUsed="1"/>
+    <w:lsdException w:name="footnote text" w:semiHidden="1" w:unhideWhenUsed="1"/>
+    <w:lsdException w:name="annotation text" w:semiHidden="1" w:unhideWhenUsed="1"/>
+    <w:lsdException w:name="header" w:semiHidden="1" w:unhideWhenUsed="1"/>
+    <w:lsdException w:name="footer" w:semiHidden="1" w:unhideWhenUsed="1"/>
+    <w:lsdException w:name="index heading" w:semiHidden="1" w:unhideWhenUsed="1"/>
+    <w:lsdException w:name="caption" w:semiHidden="1" w:uiPriority="35" w:unhideWhenUsed="1" w:qFormat="1"/>
+    <w:lsdException w:name="table of figures" w:semiHidden="1" w:unhideWhenUsed="1"/>
+    <w:lsdException w:name="envelope address" w:semiHidden="1" w:unhideWhenUsed="1"/>
+    <w:lsdException w:name="envelope return" w:semiHidden="1" w:unhideWhenUsed="1"/>
+    <w:lsdException w:name="footnote reference" w:semiHidden="1" w:unhideWhenUsed="1"/>
+    <w:lsdException w:name="annotation reference" w:semiHidden="1" w:unhideWhenUsed="1"/>
+    <w:lsdException w:name="line number" w:semiHidden="1" w:unhideWhenUsed="1"/>
+    <w:lsdException w:name="page number" w:semiHidden="1" w:unhideWhenUsed="1"/>
+    <w:lsdException w:name="endnote reference" w:semiHidden="1" w:unhideWhenUsed="1"/>
+    <w:lsdException w:name="endnote text" w:semiHidden="1" w:unhideWhenUsed="1"/>
+    <w:lsdException w:name="table of authorities" w:semiHidden="1" w:unhideWhenUsed="1"/>
+    <w:lsdException w:name="macro" w:semiHidden="1" w:unhideWhenUsed="1"/>
+    <w:lsdException w:name="toa heading" w:semiHidden="1" w:unhideWhenUsed="1"/>
+    <w:lsdException w:name="List" w:semiHidden="1" w:unhideWhenUsed="1"/>
+    <w:lsdException w:name="List Bullet" w:semiHidden="1" w:unhideWhenUsed="1"/>
+    <w:lsdException w:name="List Number" w:semiHidden="1" w:unhideWhenUsed="1"/>
+    <w:lsdException w:name="List 2" w:semiHidden="1" w:unhideWhenUsed="1"/>
+    <w:lsdException w:name="List 3" w:semiHidden="1" w:unhideWhenUsed="1"/>
+    <w:lsdException w:name="List 4" w:semiHidden="1" w:unhideWhenUsed="1"/>
+    <w:lsdException w:name="List 5" w:semiHidden="1" w:unhideWhenUsed="1"/>
+    <w:lsdException w:name="List Bullet 2" w:semiHidden="1" w:unhideWhenUsed="1"/>
+    <w:lsdException w:name="List Bullet 3" w:semiHidden="1" w:unhideWhenUsed="1"/>
+    <w:lsdException w:name="List Bullet 4" w:semiHidden="1" w:unhideWhenUsed="1"/>
+    <w:lsdException w:name="List Bullet 5" w:semiHidden="1" w:unhideWhenUsed="1"/>
+    <w:lsdException w:name="List Number 2" w:semiHidden="1" w:unhideWhenUsed="1"/>
+    <w:lsdException w:name="List Number 3" w:semiHidden="1" w:unhideWhenUsed="1"/>
+    <w:lsdException w:name="List Number 4" w:semiHidden="1" w:unhideWhenUsed="1"/>
+    <w:lsdException w:name="List Number 5" w:semiHidden="1" w:unhideWhenUsed="1"/>
+    <w:lsdException w:name="Title" w:uiPriority="10" w:qFormat="1"/>
+    <w:lsdException w:name="Closing" w:semiHidden="1" w:unhideWhenUsed="1"/>
+    <w:lsdException w:name="Signature" w:semiHidden="1" w:unhideWhenUsed="1"/>
+    <w:lsdException w:name="Default Paragraph Font" w:semiHidden="1" w:uiPriority="1" w:unhideWhenUsed="1"/>
+    <w:lsdException w:name="Body Text" w:semiHidden="1" w:unhideWhenUsed="1"/>
+    <w:lsdException w:name="Body Text Indent" w:semiHidden="1" w:unhideWhenUsed="1"/>
+    <w:lsdException w:name="List Continue" w:semiHidden="1" w:unhideWhenUsed="1"/>
+    <w:lsdException w:name="List Continue 2" w:semiHidden="1" w:unhideWhenUsed="1"/>
+    <w:lsdException w:name="List Continue 3" w:semiHidden="1" w:unhideWhenUsed="1"/>
+    <w:lsdException w:name="List Continue 4" w:semiHidden="1" w:unhideWhenUsed="1"/>
+    <w:lsdException w:name="List Continue 5" w:semiHidden="1" w:unhideWhenUsed="1"/>
+    <w:lsdException w:name="Message Header" w:semiHidden="1" w:unhideWhenUsed="1"/>
+    <w:lsdException w:name="Subtitle" w:uiPriority="11" w:qFormat="1"/>
+    <w:lsdException w:name="Salutation" w:semiHidden="1" w:unhideWhenUsed="1"/>
+    <w:lsdException w:name="Date" w:semiHidden="1" w:unhideWhenUsed="1"/>
+    <w:lsdException w:name="Body Text First Indent" w:semiHidden="1" w:unhideWhenUsed="1"/>
+    <w:lsdException w:name="Body Text First Indent 2" w:semiHidden="1" w:unhideWhenUsed="1"/>
+    <w:lsdException w:name="Note Heading" w:semiHidden="1" w:unhideWhenUsed="1"/>
+    <w:lsdException w:name="Body Text 2" w:semiHidden="1" w:unhideWhenUsed="1"/>
+    <w:lsdException w:name="Body Text 3" w:semiHidden="1" w:unhideWhenUsed="1"/>
+    <w:lsdException w:name="Body Text Indent 2" w:semiHidden="1" w:unhideWhenUsed="1"/>
+    <w:lsdException w:name="Body Text Indent 3" w:semiHidden="1" w:unhideWhenUsed="1"/>
+    <w:lsdException w:name="Block Text" w:semiHidden="1" w:unhideWhenUsed="1"/>
+    <w:lsdException w:name="Hyperlink" w:semiHidden="1" w:unhideWhenUsed="1"/>
+    <w:lsdException w:name="FollowedHyperlink" w:semiHidden="1" w:unhideWhenUsed="1"/>
+    <w:lsdException w:name="Strong" w:uiPriority="22" w:qFormat="1"/>
+    <w:lsdException w:name="Emphasis" w:uiPriority="20" w:qFormat="1"/>
+    <w:lsdException w:name="Document Map" w:semiHidden="1" w:unhideWhenUsed="1"/>
+    <w:lsdException w:name="Plain Text" w:semiHidden="1" w:unhideWhenUsed="1"/>
+    <w:lsdException w:name="E-mail Signature" w:semiHidden="1" w:unhideWhenUsed="1"/>
+    <w:lsdException w:name="HTML Top of Form" w:semiHidden="1" w:unhideWhenUsed="1"/>
+    <w:lsdException w:name="HTML Bottom of Form" w:semiHidden="1" w:unhideWhenUsed="1"/>
+    <w:lsdException w:name="Normal (Web)" w:semiHidden="1" w:unhideWhenUsed="1"/>
+    <w:lsdException w:name="HTML Acronym" w:semiHidden="1" w:unhideWhenUsed="1"/>
+    <w:lsdException w:name="HTML Address" w:semiHidden="1" w:unhideWhenUsed="1"/>
+    <w:lsdException w:name="HTML Cite" w:semiHidden="1" w:unhideWhenUsed="1"/>
+    <w:lsdException w:name="HTML Code" w:semiHidden="1" w:unhideWhenUsed="1"/>
+    <w:lsdException w:name="HTML Definition" w:semiHidden="1" w:unhideWhenUsed="1"/>
+    <w:lsdException w:name="HTML Keyboard" w:semiHidden="1" w:unhideWhenUsed="1"/>
+    <w:lsdException w:name="HTML Preformatted" w:semiHidden="1" w:unhideWhenUsed="1"/>
+    <w:lsdException w:name="HTML Sample" w:semiHidden="1" w:unhideWhenUsed="1"/>
+    <w:lsdException w:name="HTML Typewriter" w:semiHidden="1" w:unhideWhenUsed="1"/>
+    <w:lsdException w:name="HTML Variable" w:semiHidden="1" w:unhideWhenUsed="1"/>
+    <w:lsdException w:name="Normal Table" w:semiHidden="1" w:unhideWhenUsed="1"/>
+    <w:lsdException w:name="annotation subject" w:semiHidden="1" w:unhideWhenUsed="1"/>
+    <w:lsdException w:name="No List" w:semiHidden="1" w:unhideWhenUsed="1"/>
+    <w:lsdException w:name="Outline List 1" w:semiHidden="1" w:unhideWhenUsed="1"/>
+    <w:lsdException w:name="Outline List 2" w:semiHidden="1" w:unhideWhenUsed="1"/>
+    <w:lsdException w:name="Outline List 3" w:semiHidden="1" w:unhideWhenUsed="1"/>
+    <w:lsdException w:name="Table Simple 1" w:semiHidden="1" w:unhideWhenUsed="1"/>
+    <w:lsdException w:name="Table Simple 2" w:semiHidden="1" w:unhideWhenUsed="1"/>
+    <w:lsdException w:name="Table Simple 3" w:semiHidden="1" w:unhideWhenUsed="1"/>
+    <w:lsdException w:name="Table Classic 1" w:semiHidden="1" w:unhideWhenUsed="1"/>
+    <w:lsdException w:name="Table Classic 2" w:semiHidden="1" w:unhideWhenUsed="1"/>
+    <w:lsdException w:name="Table Classic 3" w:semiHidden="1" w:unhideWhenUsed="1"/>
+    <w:lsdException w:name="Table Classic 4" w:semiHidden="1" w:unhideWhenUsed="1"/>
+    <w:lsdException w:name="Table Colorful 1" w:semiHidden="1" w:unhideWhenUsed="1"/>
+    <w:lsdException w:name="Table Colorful 2" w:semiHidden="1" w:unhideWhenUsed="1"/>
+    <w:lsdException w:name="Table Colorful 3" w:semiHidden="1" w:unhideWhenUsed="1"/>
+    <w:lsdException w:name="Table Columns 1" w:semiHidden="1" w:unhideWhenUsed="1"/>
+    <w:lsdException w:name="Table Columns 2" w:semiHidden="1" w:unhideWhenUsed="1"/>
+    <w:lsdException w:name="Table Columns 3" w:semiHidden="1" w:unhideWhenUsed="1"/>
+    <w:lsdException w:name="Table Columns 4" w:semiHidden="1" w:unhideWhenUsed="1"/>
+    <w:lsdException w:name="Table Columns 5" w:semiHidden="1" w:unhideWhenUsed="1"/>
+    <w:lsdException w:name="Table Grid 1" w:semiHidden="1" w:unhideWhenUsed="1"/>
+    <w:lsdException w:name="Table Grid 2" w:semiHidden="1" w:unhideWhenUsed="1"/>
+    <w:lsdException w:name="Table Grid 3" w:semiHidden="1" w:unhideWhenUsed="1"/>
+    <w:lsdException w:name="Table Grid 4" w:semiHidden="1" w:unhideWhenUsed="1"/>
+    <w:lsdException w:name="Table Grid 5" w:semiHidden="1" w:unhideWhenUsed="1"/>
+    <w:lsdException w:name="Table Grid 6" w:semiHidden="1" w:unhideWhenUsed="1"/>
+    <w:lsdException w:name="Table Grid 7" w:semiHidden="1" w:unhideWhenUsed="1"/>
+    <w:lsdException w:name="Table Grid 8" w:semiHidden="1" w:unhideWhenUsed="1"/>
+    <w:lsdException w:name="Table List 1" w:semiHidden="1" w:unhideWhenUsed="1"/>
+    <w:lsdException w:name="Table List 2" w:semiHidden="1" w:unhideWhenUsed="1"/>
+    <w:lsdException w:name="Table List 3" w:semiHidden="1" w:unhideWhenUsed="1"/>
+    <w:lsdException w:name="Table List 4" w:semiHidden="1" w:unhideWhenUsed="1"/>
+    <w:lsdException w:name="Table List 5" w:semiHidden="1" w:unhideWhenUsed="1"/>
+    <w:lsdException w:name="Table List 6" w:semiHidden="1" w:unhideWhenUsed="1"/>
+    <w:lsdException w:name="Table List 7" w:semiHidden="1" w:unhideWhenUsed="1"/>
+    <w:lsdException w:name="Table List 8" w:semiHidden="1" w:unhideWhenUsed="1"/>
+    <w:lsdException w:name="Table 3D effects 1" w:semiHidden="1" w:unhideWhenUsed="1"/>
+    <w:lsdException w:name="Table 3D effects 2" w:semiHidden="1" w:unhideWhenUsed="1"/>
+    <w:lsdException w:name="Table 3D effects 3" w:semiHidden="1" w:unhideWhenUsed="1"/>
+    <w:lsdException w:name="Table Contemporary" w:semiHidden="1" w:unhideWhenUsed="1"/>
+    <w:lsdException w:name="Table Elegant" w:semiHidden="1" w:unhideWhenUsed="1"/>
+    <w:lsdException w:name="Table Professional" w:semiHidden="1" w:unhideWhenUsed="1"/>
+    <w:lsdException w:name="Table Subtle 1" w:semiHidden="1" w:unhideWhenUsed="1"/>
+    <w:lsdException w:name="Table Subtle 2" w:semiHidden="1" w:unhideWhenUsed="1"/>
+    <w:lsdException w:name="Table Web 1" w:semiHidden="1" w:unhideWhenUsed="1"/>
+    <w:lsdException w:name="Table Web 2" w:semiHidden="1" w:unhideWhenUsed="1"/>
+    <w:lsdException w:name="Table Web 3" w:semiHidden="1" w:unhideWhenUsed="1"/>
+    <w:lsdException w:name="Balloon Text" w:semiHidden="1" w:unhideWhenUsed="1"/>
+    <w:lsdException w:name="Table Grid" w:uiPriority="39"/>
+    <w:lsdException w:name="Table Theme" w:semiHidden="1" w:unhideWhenUsed="1"/>
+    <w:lsdException w:name="Placeholder Text" w:semiHidden="1"/>
+    <w:lsdException w:name="No Spacing" w:uiPriority="1" w:qFormat="1"/>
+    <w:lsdException w:name="Light Shading" w:uiPriority="60"/>
+    <w:lsdException w:name="Light List" w:uiPriority="61"/>
+    <w:lsdException w:name="Light Grid" w:uiPriority="62"/>
+    <w:lsdException w:name="Medium Shading 1" w:uiPriority="63"/>
+    <w:lsdException w:name="Medium Shading 2" w:uiPriority="64"/>
+    <w:lsdException w:name="Medium List 1" w:uiPriority="65"/>
+    <w:lsdException w:name="Medium List 2" w:uiPriority="66"/>
+    <w:lsdException w:name="Medium Grid 1" w:uiPriority="67"/>
+    <w:lsdException w:name="Medium Grid 2" w:uiPriority="68"/>
+    <w:lsdException w:name="Medium Grid 3" w:uiPriority="69"/>
+    <w:lsdException w:name="Dark List" w:uiPriority="70"/>
+    <w:lsdException w:name="Colorful Shading" w:uiPriority="71"/>
+    <w:lsdException w:name="Colorful List" w:uiPriority="72"/>
+    <w:lsdException w:name="Colorful Grid" w:uiPriority="73"/>
+    <w:lsdException w:name="Light Shading Accent 1" w:uiPriority="60"/>
+    <w:lsdException w:name="Light List Accent 1" w:uiPriority="61"/>
+    <w:lsdException w:name="Light Grid Accent 1" w:uiPriority="62"/>
+    <w:lsdException w:name="Medium Shading 1 Accent 1" w:uiPriority="63"/>
+    <w:lsdException w:name="Medium Shading 2 Accent 1" w:uiPriority="64"/>
+    <w:lsdException w:name="Medium List 1 Accent 1" w:uiPriority="65"/>
+    <w:lsdException w:name="Revision" w:semiHidden="1"/>
+    <w:lsdException w:name="List Paragraph" w:uiPriority="34" w:qFormat="1"/>
+    <w:lsdException w:name="Quote" w:uiPriority="29" w:qFormat="1"/>
+    <w:lsdException w:name="Intense Quote" w:uiPriority="30" w:qFormat="1"/>
+    <w:lsdException w:name="Medium List 2 Accent 1" w:uiPriority="66"/>
+    <w:lsdException w:name="Medium Grid 1 Accent 1" w:uiPriority="67"/>
+    <w:lsdException w:name="Medium Grid 2 Accent 1" w:uiPriority="68"/>
+    <w:lsdException w:name="Medium Grid 3 Accent 1" w:uiPriority="69"/>
+    <w:lsdException w:name="Dark List Accent 1" w:uiPriority="70"/>
+    <w:lsdException w:name="Colorful Shading Accent 1" w:uiPriority="71"/>
+    <w:lsdException w:name="Colorful List Accent 1" w:uiPriority="72"/>
+    <w:lsdException w:name="Colorful Grid Accent 1" w:uiPriority="73"/>
+    <w:lsdException w:name="Light Shading Accent 2" w:uiPriority="60"/>
+    <w:lsdException w:name="Light List Accent 2" w:uiPriority="61"/>
+    <w:lsdException w:name="Light Grid Accent 2" w:uiPriority="62"/>
+    <w:lsdException w:name="Medium Shading 1 Accent 2" w:uiPriority="63"/>
+    <w:lsdException w:name="Medium Shading 2 Accent 2" w:uiPriority="64"/>
+    <w:lsdException w:name="Medium List 1 Accent 2" w:uiPriority="65"/>
+    <w:lsdException w:name="Medium List 2 Accent 2" w:uiPriority="66"/>
+    <w:lsdException w:name="Medium Grid 1 Accent 2" w:uiPriority="67"/>
+    <w:lsdException w:name="Medium Grid 2 Accent 2" w:uiPriority="68"/>
+    <w:lsdException w:name="Medium Grid 3 Accent 2" w:uiPriority="69"/>
+    <w:lsdException w:name="Dark List Accent 2" w:uiPriority="70"/>
+    <w:lsdException w:name="Colorful Shading Accent 2" w:uiPriority="71"/>
+    <w:lsdException w:name="Colorful List Accent 2" w:uiPriority="72"/>
+    <w:lsdException w:name="Colorful Grid Accent 2" w:uiPriority="73"/>
+    <w:lsdException w:name="Light Shading Accent 3" w:uiPriority="60"/>
+    <w:lsdException w:name="Light List Accent 3" w:uiPriority="61"/>
+    <w:lsdException w:name="Light Grid Accent 3" w:uiPriority="62"/>
+    <w:lsdException w:name="Medium Shading 1 Accent 3" w:uiPriority="63"/>
+    <w:lsdException w:name="Medium Shading 2 Accent 3" w:uiPriority="64"/>
+    <w:lsdException w:name="Medium List 1 Accent 3" w:uiPriority="65"/>
+    <w:lsdException w:name="Medium List 2 Accent 3" w:uiPriority="66"/>
+    <w:lsdException w:name="Medium Grid 1 Accent 3" w:uiPriority="67"/>
+    <w:lsdException w:name="Medium Grid 2 Accent 3" w:uiPriority="68"/>
+    <w:lsdException w:name="Medium Grid 3 Accent 3" w:uiPriority="69"/>
+    <w:lsdException w:name="Dark List Accent 3" w:uiPriority="70"/>
+    <w:lsdException w:name="Colorful Shading Accent 3" w:uiPriority="71"/>
+    <w:lsdException w:name="Colorful List Accent 3" w:uiPriority="72"/>
+    <w:lsdException w:name="Colorful Grid Accent 3" w:uiPriority="73"/>
+    <w:lsdException w:name="Light Shading Accent 4" w:uiPriority="60"/>
+    <w:lsdException w:name="Light List Accent 4" w:uiPriority="61"/>
+    <w:lsdException w:name="Light Grid Accent 4" w:uiPriority="62"/>
+    <w:lsdException w:name="Medium Shading 1 Accent 4" w:uiPriority="63"/>
+    <w:lsdException w:name="Medium Shading 2 Accent 4" w:uiPriority="64"/>
+    <w:lsdException w:name="Medium List 1 Accent 4" w:uiPriority="65"/>
+    <w:lsdException w:name="Medium List 2 Accent 4" w:uiPriority="66"/>
+    <w:lsdException w:name="Medium Grid 1 Accent 4" w:uiPriority="67"/>
+    <w:lsdException w:name="Medium Grid 2 Accent 4" w:uiPriority="68"/>
+    <w:lsdException w:name="Medium Grid 3 Accent 4" w:uiPriority="69"/>
+    <w:lsdException w:name="Dark List Accent 4" w:uiPriority="70"/>
+    <w:lsdException w:name="Colorful Shading Accent 4" w:uiPriority="71"/>
+    <w:lsdException w:name="Colorful List Accent 4" w:uiPriority="72"/>
+    <w:lsdException w:name="Colorful Grid Accent 4" w:uiPriority="73"/>
+    <w:lsdException w:name="Light Shading Accent 5" w:uiPriority="60"/>
+    <w:lsdException w:name="Light List Accent 5" w:uiPriority="61"/>
+    <w:lsdException w:name="Light Grid Accent 5" w:uiPriority="62"/>
+    <w:lsdException w:name="Medium Shading 1 Accent 5" w:uiPriority="63"/>
+    <w:lsdException w:name="Medium Shading 2 Accent 5" w:uiPriority="64"/>
+    <w:lsdException w:name="Medium List 1 Accent 5" w:uiPriority="65"/>
+    <w:lsdException w:name="Medium List 2 Accent 5" w:uiPriority="66"/>
+    <w:lsdException w:name="Medium Grid 1 Accent 5" w:uiPriority="67"/>
+    <w:lsdException w:name="Medium Grid 2 Accent 5" w:uiPriority="68"/>
+    <w:lsdException w:name="Medium Grid 3 Accent 5" w:uiPriority="69"/>
+    <w:lsdException w:name="Dark List Accent 5" w:uiPriority="70"/>
+    <w:lsdException w:name="Colorful Shading Accent 5" w:uiPriority="71"/>
+    <w:lsdException w:name="Colorful List Accent 5" w:uiPriority="72"/>
+    <w:lsdException w:name="Colorful Grid Accent 5" w:uiPriority="73"/>
+    <w:lsdException w:name="Light Shading Accent 6" w:uiPriority="60"/>
+    <w:lsdException w:name="Light List Accent 6" w:uiPriority="61"/>
+    <w:lsdException w:name="Light Grid Accent 6" w:uiPriority="62"/>
+    <w:lsdException w:name="Medium Shading 1 Accent 6" w:uiPriority="63"/>
+    <w:lsdException w:name="Medium Shading 2 Accent 6" w:uiPriority="64"/>
+    <w:lsdException w:name="Medium List 1 Accent 6" w:uiPriority="65"/>
+    <w:lsdException w:name="Medium List 2 Accent 6" w:uiPriority="66"/>
+    <w:lsdException w:name="Medium Grid 1 Accent 6" w:uiPriority="67"/>
+    <w:lsdException w:name="Medium Grid 2 Accent 6" w:uiPriority="68"/>
+    <w:lsdException w:name="Medium Grid 3 Accent 6" w:uiPriority="69"/>
+    <w:lsdException w:name="Dark List Accent 6" w:uiPriority="70"/>
+    <w:lsdException w:name="Colorful Shading Accent 6" w:uiPriority="71"/>
+    <w:lsdException w:name="Colorful List Accent 6" w:uiPriority="72"/>
+    <w:lsdException w:name="Colorful Grid Accent 6" w:uiPriority="73"/>
+    <w:lsdException w:name="Subtle Emphasis" w:uiPriority="19" w:qFormat="1"/>
+    <w:lsdException w:name="Intense Emphasis" w:uiPriority="21" w:qFormat="1"/>
+    <w:lsdException w:name="Subtle Reference" w:uiPriority="31" w:qFormat="1"/>
+    <w:lsdException w:name="Intense Reference" w:uiPriority="32" w:qFormat="1"/>
+    <w:lsdException w:name="Book Title" w:uiPriority="33" w:qFormat="1"/>
+    <w:lsdException w:name="Bibliography" w:semiHidden="1" w:uiPriority="37" w:unhideWhenUsed="1"/>
+    <w:lsdException w:name="TOC Heading" w:semiHidden="1" w:uiPriority="39" w:unhideWhenUsed="1" w:qFormat="1"/>
+    <w:lsdException w:name="Plain Table 1" w:uiPriority="41"/>
+    <w:lsdException w:name="Plain Table 2" w:uiPriority="42"/>
+    <w:lsdException w:name="Plain Table 3" w:uiPriority="43"/>
+    <w:lsdException w:name="Plain Table 4" w:uiPriority="44"/>
+    <w:lsdException w:name="Plain Table 5" w:uiPriority="45"/>
+    <w:lsdException w:name="Grid Table Light" w:uiPriority="40"/>
+    <w:lsdException w:name="Grid Table 1 Light" w:uiPriority="46"/>
+    <w:lsdException w:name="Grid Table 2" w:uiPriority="47"/>
+    <w:lsdException w:name="Grid Table 3" w:uiPriority="48"/>
+    <w:lsdException w:name="Grid Table 4" w:uiPriority="49"/>
+    <w:lsdException w:name="Grid Table 5 Dark" w:uiPriority="50"/>
+    <w:lsdException w:name="Grid Table 6 Colorful" w:uiPriority="51"/>
+    <w:lsdException w:name="Grid Table 7 Colorful" w:uiPriority="52"/>
+    <w:lsdException w:name="Grid Table 1 Light Accent 1" w:uiPriority="46"/>
+    <w:lsdException w:name="Grid Table 2 Accent 1" w:uiPriority="47"/>
+    <w:lsdException w:name="Grid Table 3 Accent 1" w:uiPriority="48"/>
+    <w:lsdException w:name="Grid Table 4 Accent 1" w:uiPriority="49"/>
+    <w:lsdException w:name="Grid Table 5 Dark Accent 1" w:uiPriority="50"/>
+    <w:lsdException w:name="Grid Table 6 Colorful Accent 1" w:uiPriority="51"/>
+    <w:lsdException w:name="Grid Table 7 Colorful Accent 1" w:uiPriority="52"/>
+    <w:lsdException w:name="Grid Table 1 Light Accent 2" w:uiPriority="46"/>
+    <w:lsdException w:name="Grid Table 2 Accent 2" w:uiPriority="47"/>
+    <w:lsdException w:name="Grid Table 3 Accent 2" w:uiPriority="48"/>
+    <w:lsdException w:name="Grid Table 4 Accent 2" w:uiPriority="49"/>
+    <w:lsdException w:name="Grid Table 5 Dark Accent 2" w:uiPriority="50"/>
+    <w:lsdException w:name="Grid Table 6 Colorful Accent 2" w:uiPriority="51"/>
+    <w:lsdException w:name="Grid Table 7 Colorful Accent 2" w:uiPriority="52"/>
+    <w:lsdException w:name="Grid Table 1 Light Accent 3" w:uiPriority="46"/>
+    <w:lsdException w:name="Grid Table 2 Accent 3" w:uiPriority="47"/>
+    <w:lsdException w:name="Grid Table 3 Accent 3" w:uiPriority="48"/>
+    <w:lsdException w:name="Grid Table 4 Accent 3" w:uiPriority="49"/>
+    <w:lsdException w:name="Grid Table 5 Dark Accent 3" w:uiPriority="50"/>
+    <w:lsdException w:name="Grid Table 6 Colorful Accent 3" w:uiPriority="51"/>
+    <w:lsdException w:name="Grid Table 7 Colorful Accent 3" w:uiPriority="52"/>
+    <w:lsdException w:name="Grid Table 1 Light Accent 4" w:uiPriority="46"/>
+    <w:lsdException w:name="Grid Table 2 Accent 4" w:uiPriority="47"/>
+    <w:lsdException w:name="Grid Table 3 Accent 4" w:uiPriority="48"/>
+    <w:lsdException w:name="Grid Table 4 Accent 4" w:uiPriority="49"/>
+    <w:lsdException w:name="Grid Table 5 Dark Accent 4" w:uiPriority="50"/>
+    <w:lsdException w:name="Grid Table 6 Colorful Accent 4" w:uiPriority="51"/>
+    <w:lsdException w:name="Grid Table 7 Colorful Accent 4" w:uiPriority="52"/>
+    <w:lsdException w:name="Grid Table 1 Light Accent 5" w:uiPriority="46"/>
+    <w:lsdException w:name="Grid Table 2 Accent 5" w:uiPriority="47"/>
+    <w:lsdException w:name="Grid Table 3 Accent 5" w:uiPriority="48"/>
+    <w:lsdException w:name="Grid Table 4 Accent 5" w:uiPriority="49"/>
+    <w:lsdException w:name="Grid Table 5 Dark Accent 5" w:uiPriority="50"/>
+    <w:lsdException w:name="Grid Table 6 Colorful Accent 5" w:uiPriority="51"/>
+    <w:lsdException w:name="Grid Table 7 Colorful Accent 5" w:uiPriority="52"/>
+    <w:lsdException w:name="Grid Table 1 Light Accent 6" w:uiPriority="46"/>
+    <w:lsdException w:name="Grid Table 2 Accent 6" w:uiPriority="47"/>
+    <w:lsdException w:name="Grid Table 3 Accent 6" w:uiPriority="48"/>
+    <w:lsdException w:name="Grid Table 4 Accent 6" w:uiPriority="49"/>
+    <w:lsdException w:name="Grid Table 5 Dark Accent 6" w:uiPriority="50"/>
+    <w:lsdException w:name="Grid Table 6 Colorful Accent 6" w:uiPriority="51"/>
+    <w:lsdException w:name="Grid Table 7 Colorful Accent 6" w:uiPriority="52"/>
+    <w:lsdException w:name="List Table 1 Light" w:uiPriority="46"/>
+    <w:lsdException w:name="List Table 2" w:uiPriority="47"/>
+    <w:lsdException w:name="List Table 3" w:uiPriority="48"/>
+    <w:lsdException w:name="List Table 4" w:uiPriority="49"/>
+    <w:lsdException w:name="List Table 5 Dark" w:uiPriority="50"/>
+    <w:lsdException w:name="List Table 6 Colorful" w:uiPriority="51"/>
+    <w:lsdException w:name="List Table 7 Colorful" w:uiPriority="52"/>
+    <w:lsdException w:name="List Table 1 Light Accent 1" w:uiPriority="46"/>
+    <w:lsdException w:name="List Table 2 Accent 1" w:uiPriority="47"/>
+    <w:lsdException w:name="List Table 3 Accent 1" w:uiPriority="48"/>
+    <w:lsdException w:name="List Table 4 Accent 1" w:uiPriority="49"/>
+    <w:lsdException w:name="List Table 5 Dark Accent 1" w:uiPriority="50"/>
+    <w:lsdException w:name="List Table 6 Colorful Accent 1" w:uiPriority="51"/>
+    <w:lsdException w:name="List Table 7 Colorful Accent 1" w:uiPriority="52"/>
+    <w:lsdException w:name="List Table 1 Light Accent 2" w:uiPriority="46"/>
+    <w:lsdException w:name="List Table 2 Accent 2" w:uiPriority="47"/>
+    <w:lsdException w:name="List Table 3 Accent 2" w:uiPriority="48"/>
+    <w:lsdException w:name="List Table 4 Accent 2" w:uiPriority="49"/>
+    <w:lsdException w:name="List Table 5 Dark Accent 2" w:uiPriority="50"/>
+    <w:lsdException w:name="List Table 6 Colorful Accent 2" w:uiPriority="51"/>
+    <w:lsdException w:name="List Table 7 Colorful Accent 2" w:uiPriority="52"/>
+    <w:lsdException w:name="List Table 1 Light Accent 3" w:uiPriority="46"/>
+    <w:lsdException w:name="List Table 2 Accent 3" w:uiPriority="47"/>
+    <w:lsdException w:name="List Table 3 Accent 3" w:uiPriority="48"/>
+    <w:lsdException w:name="List Table 4 Accent 3" w:uiPriority="49"/>
+    <w:lsdException w:name="List Table 5 Dark Accent 3" w:uiPriority="50"/>
+    <w:lsdException w:name="List Table 6 Colorful Accent 3" w:uiPriority="51"/>
+    <w:lsdException w:name="List Table 7 Colorful Accent 3" w:uiPriority="52"/>
+    <w:lsdException w:name="List Table 1 Light Accent 4" w:uiPriority="46"/>
+    <w:lsdException w:name="List Table 2 Accent 4" w:uiPriority="47"/>
+    <w:lsdException w:name="List Table 3 Accent 4" w:uiPriority="48"/>
+    <w:lsdException w:name="List Table 4 Accent 4" w:uiPriority="49"/>
+    <w:lsdException w:name="List Table 5 Dark Accent 4" w:uiPriority="50"/>
+    <w:lsdException w:name="List Table 6 Colorful Accent 4" w:uiPriority="51"/>
+    <w:lsdException w:name="List Table 7 Colorful Accent 4" w:uiPriority="52"/>
+    <w:lsdException w:name="List Table 1 Light Accent 5" w:uiPriority="46"/>
+    <w:lsdException w:name="List Table 2 Accent 5" w:uiPriority="47"/>
+    <w:lsdException w:name="List Table 3 Accent 5" w:uiPriority="48"/>
+    <w:lsdException w:name="List Table 4 Accent 5" w:uiPriority="49"/>
+    <w:lsdException w:name="List Table 5 Dark Accent 5" w:uiPriority="50"/>
+    <w:lsdException w:name="List Table 6 Colorful Accent 5" w:uiPriority="51"/>
+    <w:lsdException w:name="List Table 7 Colorful Accent 5" w:uiPriority="52"/>
+    <w:lsdException w:name="List Table 1 Light Accent 6" w:uiPriority="46"/>
+    <w:lsdException w:name="List Table 2 Accent 6" w:uiPriority="47"/>
+    <w:lsdException w:name="List Table 3 Accent 6" w:uiPriority="48"/>
+    <w:lsdException w:name="List Table 4 Accent 6" w:uiPriority="49"/>
+    <w:lsdException w:name="List Table 5 Dark Accent 6" w:uiPriority="50"/>
+    <w:lsdException w:name="List Table 6 Colorful Accent 6" w:uiPriority="51"/>
+    <w:lsdException w:name="List Table 7 Colorful Accent 6" w:uiPriority="52"/>
   </w:latentStyles>
   <w:style w:type="paragraph" w:default="1" w:styleId="Normal">
     <w:name w:val="Normal"/>

</xml_diff>